<commit_message>
REPORTGEN-761: integrate reports fixed by GRA
</commit_message>
<xml_diff>
--- a/CastReporting.Reporting.Core/Templates/Application/Compliance reports/OWASP-2013 Compliance Report.docx
+++ b/CastReporting.Reporting.Core/Templates/Application/Compliance reports/OWASP-2013 Compliance Report.docx
@@ -4171,7 +4171,7 @@
                     <v:stroke joinstyle="miter"/>
                     <v:path gradientshapeok="t" o:connecttype="rect"/>
                   </v:shapetype>
-                  <v:shape id="Text Box 83" o:spid="_x0000_s1056" type="#_x0000_t202" style="position:absolute;left:0;text-align:left;margin-left:229.05pt;margin-top:114.95pt;width:473.6pt;height:202.8pt;z-index:251670528;visibility:visible;mso-wrap-style:square;mso-width-percent:0;mso-height-percent:0;mso-wrap-distance-left:9pt;mso-wrap-distance-top:0;mso-wrap-distance-right:9pt;mso-wrap-distance-bottom:0;mso-position-horizontal:absolute;mso-position-horizontal-relative:page;mso-position-vertical:absolute;mso-position-vertical-relative:page;mso-width-percent:0;mso-height-percent:0;mso-width-relative:page;mso-height-relative:margin;v-text-anchor:top" o:gfxdata="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" filled="f" stroked="f" strokeweight=".5pt">
+                  <v:shape id="Text Box 83" o:spid="_x0000_s1056" type="#_x0000_t202" style="position:absolute;left:0;text-align:left;margin-left:229.05pt;margin-top:114.95pt;width:473.6pt;height:202.8pt;z-index:251670528;visibility:visible;mso-wrap-style:square;mso-width-percent:0;mso-height-percent:0;mso-wrap-distance-left:9pt;mso-wrap-distance-top:0;mso-wrap-distance-right:9pt;mso-wrap-distance-bottom:0;mso-position-horizontal:absolute;mso-position-horizontal-relative:page;mso-position-vertical:absolute;mso-position-vertical-relative:page;mso-width-percent:0;mso-height-percent:0;mso-width-relative:page;mso-height-relative:margin;v-text-anchor:top" o:gfxdata="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" filled="f" stroked="f" strokeweight=".5pt">
                     <v:textbox inset="0,0,0,0">
                       <w:txbxContent>
                         <w:p>
@@ -6861,8 +6861,6 @@
         </w:rPr>
         <w:t>a</w:t>
       </w:r>
-      <w:bookmarkStart w:id="10" w:name="_GoBack"/>
-      <w:bookmarkEnd w:id="10"/>
       <w:r>
         <w:rPr>
           <w:rFonts w:asciiTheme="minorHAnsi" w:hAnsiTheme="minorHAnsi"/>
@@ -6983,8 +6981,8 @@
           <w:rFonts w:eastAsia="Calibri"/>
         </w:rPr>
       </w:pPr>
-      <w:bookmarkStart w:id="11" w:name="_Toc531862200"/>
-      <w:bookmarkStart w:id="12" w:name="_Toc531948646"/>
+      <w:bookmarkStart w:id="10" w:name="_Toc531862200"/>
+      <w:bookmarkStart w:id="11" w:name="_Toc531948646"/>
       <w:r>
         <w:rPr>
           <w:rFonts w:eastAsia="Calibri"/>
@@ -7013,8 +7011,8 @@
         </w:rPr>
         <w:t>vulnerabilities</w:t>
       </w:r>
+      <w:bookmarkEnd w:id="10"/>
       <w:bookmarkEnd w:id="11"/>
-      <w:bookmarkEnd w:id="12"/>
     </w:p>
     <w:p>
       <w:pPr>
@@ -7074,62 +7072,19 @@
         <w:t>focuses on identifying the most serious web application security risks for a broad array of organizations.</w:t>
       </w:r>
     </w:p>
-    <w:p>
-      <w:pPr>
-        <w:pStyle w:val="BodyContent"/>
-        <w:ind w:right="657"/>
-        <w:rPr>
-          <w:rFonts w:asciiTheme="minorHAnsi" w:hAnsiTheme="minorHAnsi" w:cstheme="minorHAnsi"/>
-          <w:sz w:val="20"/>
-          <w:szCs w:val="20"/>
-        </w:rPr>
-      </w:pPr>
-      <w:r>
-        <w:rPr>
-          <w:rFonts w:asciiTheme="minorHAnsi" w:hAnsiTheme="minorHAnsi" w:cstheme="minorHAnsi"/>
-          <w:sz w:val="20"/>
-          <w:szCs w:val="20"/>
-        </w:rPr>
-        <w:t>List of OWASP -201</w:t>
-      </w:r>
-      <w:r>
-        <w:rPr>
-          <w:rFonts w:asciiTheme="minorHAnsi" w:hAnsiTheme="minorHAnsi" w:cstheme="minorHAnsi"/>
-          <w:sz w:val="20"/>
-          <w:szCs w:val="20"/>
-        </w:rPr>
-        <w:t>3</w:t>
-      </w:r>
-      <w:r>
-        <w:rPr>
-          <w:rFonts w:asciiTheme="minorHAnsi" w:hAnsiTheme="minorHAnsi" w:cstheme="minorHAnsi"/>
-          <w:sz w:val="20"/>
-          <w:szCs w:val="20"/>
-        </w:rPr>
-        <w:t xml:space="preserve"> rules that had any findings in this application</w:t>
-      </w:r>
-      <w:r>
-        <w:rPr>
-          <w:rFonts w:asciiTheme="minorHAnsi" w:hAnsiTheme="minorHAnsi" w:cstheme="minorHAnsi"/>
-          <w:sz w:val="20"/>
-          <w:szCs w:val="20"/>
-        </w:rPr>
-        <w:t>.</w:t>
-      </w:r>
-    </w:p>
     <w:tbl>
       <w:tblPr>
         <w:tblStyle w:val="GridTable1Light-Accent1"/>
-        <w:tblW w:w="9000" w:type="dxa"/>
+        <w:tblW w:w="9351" w:type="dxa"/>
         <w:tblLayout w:type="fixed"/>
         <w:tblLook w:val="04A0" w:firstRow="1" w:lastRow="0" w:firstColumn="1" w:lastColumn="0" w:noHBand="0" w:noVBand="1"/>
-        <w:tblDescription w:val="TABLE;QUALITY_STANDARDS_EVOLUTION;STD=OWASP-2013"/>
       </w:tblPr>
       <w:tblGrid>
-        <w:gridCol w:w="4675"/>
-        <w:gridCol w:w="1440"/>
-        <w:gridCol w:w="1530"/>
-        <w:gridCol w:w="1355"/>
+        <w:gridCol w:w="4106"/>
+        <w:gridCol w:w="1418"/>
+        <w:gridCol w:w="1275"/>
+        <w:gridCol w:w="1418"/>
+        <w:gridCol w:w="1134"/>
       </w:tblGrid>
       <w:tr>
         <w:trPr>
@@ -7139,13 +7094,13 @@
         <w:tc>
           <w:tcPr>
             <w:cnfStyle w:val="001000000000" w:firstRow="0" w:lastRow="0" w:firstColumn="1" w:lastColumn="0" w:oddVBand="0" w:evenVBand="0" w:oddHBand="0" w:evenHBand="0" w:firstRowFirstColumn="0" w:firstRowLastColumn="0" w:lastRowFirstColumn="0" w:lastRowLastColumn="0"/>
-            <w:tcW w:w="4675" w:type="dxa"/>
+            <w:tcW w:w="4106" w:type="dxa"/>
             <w:shd w:val="clear" w:color="auto" w:fill="DBE5F1" w:themeFill="accent1" w:themeFillTint="33"/>
             <w:vAlign w:val="center"/>
           </w:tcPr>
           <w:p>
             <w:pPr>
-              <w:ind w:left="330" w:right="657"/>
+              <w:ind w:left="0" w:right="657"/>
               <w:jc w:val="left"/>
               <w:rPr>
                 <w:rFonts w:ascii="Open Sans" w:hAnsi="Open Sans" w:cs="Open Sans"/>
@@ -7155,13 +7110,19 @@
               <w:rPr>
                 <w:rFonts w:ascii="Open Sans" w:hAnsi="Open Sans" w:cs="Open Sans"/>
               </w:rPr>
-              <w:t>OWASP-2013</w:t>
-            </w:r>
-          </w:p>
-        </w:tc>
-        <w:tc>
-          <w:tcPr>
-            <w:tcW w:w="1440" w:type="dxa"/>
+              <w:t>OWASP-201</w:t>
+            </w:r>
+            <w:r>
+              <w:rPr>
+                <w:rFonts w:ascii="Open Sans" w:hAnsi="Open Sans" w:cs="Open Sans"/>
+              </w:rPr>
+              <w:t>3</w:t>
+            </w:r>
+          </w:p>
+        </w:tc>
+        <w:tc>
+          <w:tcPr>
+            <w:tcW w:w="1418" w:type="dxa"/>
             <w:shd w:val="clear" w:color="auto" w:fill="DBE5F1" w:themeFill="accent1" w:themeFillTint="33"/>
             <w:vAlign w:val="center"/>
           </w:tcPr>
@@ -7180,22 +7141,14 @@
                 <w:rFonts w:ascii="Open Sans" w:hAnsi="Open Sans" w:cs="Open Sans"/>
                 <w:b w:val="0"/>
               </w:rPr>
-              <w:t xml:space="preserve">Total </w:t>
-            </w:r>
-            <w:r>
-              <w:rPr>
-                <w:rFonts w:ascii="Open Sans" w:hAnsi="Open Sans" w:cs="Open Sans"/>
-                <w:b w:val="0"/>
-              </w:rPr>
-              <w:t>Vulnerabilities</w:t>
-            </w:r>
-          </w:p>
-        </w:tc>
-        <w:tc>
-          <w:tcPr>
-            <w:tcW w:w="1530" w:type="dxa"/>
+              <w:t>Exploitability</w:t>
+            </w:r>
+          </w:p>
+        </w:tc>
+        <w:tc>
+          <w:tcPr>
+            <w:tcW w:w="1275" w:type="dxa"/>
             <w:shd w:val="clear" w:color="auto" w:fill="DBE5F1" w:themeFill="accent1" w:themeFillTint="33"/>
-            <w:vAlign w:val="center"/>
           </w:tcPr>
           <w:p>
             <w:pPr>
@@ -7212,20 +7165,38 @@
                 <w:rFonts w:ascii="Open Sans" w:hAnsi="Open Sans" w:cs="Open Sans"/>
                 <w:b w:val="0"/>
               </w:rPr>
-              <w:t xml:space="preserve">Added </w:t>
-            </w:r>
-            <w:r>
+              <w:t>Weakness Prevalence</w:t>
+            </w:r>
+          </w:p>
+        </w:tc>
+        <w:tc>
+          <w:tcPr>
+            <w:tcW w:w="1418" w:type="dxa"/>
+            <w:shd w:val="clear" w:color="auto" w:fill="DBE5F1" w:themeFill="accent1" w:themeFillTint="33"/>
+            <w:vAlign w:val="center"/>
+          </w:tcPr>
+          <w:p>
+            <w:pPr>
+              <w:ind w:left="66" w:right="72"/>
+              <w:jc w:val="center"/>
+              <w:cnfStyle w:val="100000000000" w:firstRow="1" w:lastRow="0" w:firstColumn="0" w:lastColumn="0" w:oddVBand="0" w:evenVBand="0" w:oddHBand="0" w:evenHBand="0" w:firstRowFirstColumn="0" w:firstRowLastColumn="0" w:lastRowFirstColumn="0" w:lastRowLastColumn="0"/>
               <w:rPr>
                 <w:rFonts w:ascii="Open Sans" w:hAnsi="Open Sans" w:cs="Open Sans"/>
                 <w:b w:val="0"/>
               </w:rPr>
-              <w:t>Vulnerabilities</w:t>
-            </w:r>
-          </w:p>
-        </w:tc>
-        <w:tc>
-          <w:tcPr>
-            <w:tcW w:w="1355" w:type="dxa"/>
+            </w:pPr>
+            <w:r>
+              <w:rPr>
+                <w:rFonts w:ascii="Open Sans" w:hAnsi="Open Sans" w:cs="Open Sans"/>
+                <w:b w:val="0"/>
+              </w:rPr>
+              <w:t>Weakness Detectability</w:t>
+            </w:r>
+          </w:p>
+        </w:tc>
+        <w:tc>
+          <w:tcPr>
+            <w:tcW w:w="1134" w:type="dxa"/>
             <w:shd w:val="clear" w:color="auto" w:fill="DBE5F1" w:themeFill="accent1" w:themeFillTint="33"/>
             <w:vAlign w:val="center"/>
           </w:tcPr>
@@ -7244,14 +7215,7 @@
                 <w:rFonts w:ascii="Open Sans" w:hAnsi="Open Sans" w:cs="Open Sans"/>
                 <w:b w:val="0"/>
               </w:rPr>
-              <w:t xml:space="preserve">Removed </w:t>
-            </w:r>
-            <w:r>
-              <w:rPr>
-                <w:rFonts w:ascii="Open Sans" w:hAnsi="Open Sans" w:cs="Open Sans"/>
-                <w:b w:val="0"/>
-              </w:rPr>
-              <w:t>Vulnerabilities</w:t>
+              <w:t>Technical Impact</w:t>
             </w:r>
           </w:p>
         </w:tc>
@@ -7263,11 +7227,11 @@
         <w:tc>
           <w:tcPr>
             <w:cnfStyle w:val="001000000000" w:firstRow="0" w:lastRow="0" w:firstColumn="1" w:lastColumn="0" w:oddVBand="0" w:evenVBand="0" w:oddHBand="0" w:evenHBand="0" w:firstRowFirstColumn="0" w:firstRowLastColumn="0" w:lastRowFirstColumn="0" w:lastRowLastColumn="0"/>
-            <w:tcW w:w="4675" w:type="dxa"/>
-          </w:tcPr>
-          <w:p>
-            <w:pPr>
-              <w:ind w:right="657"/>
+            <w:tcW w:w="4106" w:type="dxa"/>
+          </w:tcPr>
+          <w:p>
+            <w:pPr>
+              <w:ind w:left="0" w:right="657"/>
               <w:jc w:val="left"/>
               <w:rPr>
                 <w:rFonts w:ascii="Open Sans" w:hAnsi="Open Sans" w:cs="Open Sans"/>
@@ -7279,20 +7243,28 @@
                 <w:rFonts w:ascii="Open Sans" w:hAnsi="Open Sans" w:cs="Open Sans"/>
                 <w:b w:val="0"/>
               </w:rPr>
-              <w:t>A</w:t>
+              <w:t>A1</w:t>
             </w:r>
             <w:r>
               <w:rPr>
                 <w:rFonts w:ascii="Open Sans" w:hAnsi="Open Sans" w:cs="Open Sans"/>
                 <w:b w:val="0"/>
               </w:rPr>
-              <w:t>1</w:t>
-            </w:r>
-          </w:p>
-        </w:tc>
-        <w:tc>
-          <w:tcPr>
-            <w:tcW w:w="1440" w:type="dxa"/>
+              <w:t xml:space="preserve"> </w:t>
+            </w:r>
+            <w:r>
+              <w:rPr>
+                <w:rFonts w:ascii="Open Sans" w:hAnsi="Open Sans" w:cs="Open Sans"/>
+                <w:b w:val="0"/>
+              </w:rPr>
+              <w:t>- Injection</w:t>
+            </w:r>
+          </w:p>
+        </w:tc>
+        <w:tc>
+          <w:tcPr>
+            <w:tcW w:w="1418" w:type="dxa"/>
+            <w:shd w:val="clear" w:color="auto" w:fill="FAAC96"/>
           </w:tcPr>
           <w:p>
             <w:pPr>
@@ -7307,13 +7279,14 @@
               <w:rPr>
                 <w:rFonts w:ascii="Open Sans" w:hAnsi="Open Sans" w:cs="Open Sans"/>
               </w:rPr>
-              <w:t>0</w:t>
-            </w:r>
-          </w:p>
-        </w:tc>
-        <w:tc>
-          <w:tcPr>
-            <w:tcW w:w="1530" w:type="dxa"/>
+              <w:t>Easy</w:t>
+            </w:r>
+          </w:p>
+        </w:tc>
+        <w:tc>
+          <w:tcPr>
+            <w:tcW w:w="1275" w:type="dxa"/>
+            <w:shd w:val="clear" w:color="auto" w:fill="FCDD9B"/>
           </w:tcPr>
           <w:p>
             <w:pPr>
@@ -7328,13 +7301,14 @@
               <w:rPr>
                 <w:rFonts w:ascii="Open Sans" w:hAnsi="Open Sans" w:cs="Open Sans"/>
               </w:rPr>
-              <w:t>0</w:t>
-            </w:r>
-          </w:p>
-        </w:tc>
-        <w:tc>
-          <w:tcPr>
-            <w:tcW w:w="1355" w:type="dxa"/>
+              <w:t>Common</w:t>
+            </w:r>
+          </w:p>
+        </w:tc>
+        <w:tc>
+          <w:tcPr>
+            <w:tcW w:w="1418" w:type="dxa"/>
+            <w:shd w:val="clear" w:color="auto" w:fill="FCDD9B"/>
           </w:tcPr>
           <w:p>
             <w:pPr>
@@ -7349,7 +7323,29 @@
               <w:rPr>
                 <w:rFonts w:ascii="Open Sans" w:hAnsi="Open Sans" w:cs="Open Sans"/>
               </w:rPr>
-              <w:t>0</w:t>
+              <w:t>Average</w:t>
+            </w:r>
+          </w:p>
+        </w:tc>
+        <w:tc>
+          <w:tcPr>
+            <w:tcW w:w="1134" w:type="dxa"/>
+            <w:shd w:val="clear" w:color="auto" w:fill="FAAC96"/>
+          </w:tcPr>
+          <w:p>
+            <w:pPr>
+              <w:ind w:left="0"/>
+              <w:jc w:val="center"/>
+              <w:cnfStyle w:val="000000000000" w:firstRow="0" w:lastRow="0" w:firstColumn="0" w:lastColumn="0" w:oddVBand="0" w:evenVBand="0" w:oddHBand="0" w:evenHBand="0" w:firstRowFirstColumn="0" w:firstRowLastColumn="0" w:lastRowFirstColumn="0" w:lastRowLastColumn="0"/>
+              <w:rPr>
+                <w:rFonts w:ascii="Open Sans" w:hAnsi="Open Sans" w:cs="Open Sans"/>
+              </w:rPr>
+            </w:pPr>
+            <w:r>
+              <w:rPr>
+                <w:rFonts w:ascii="Open Sans" w:hAnsi="Open Sans" w:cs="Open Sans"/>
+              </w:rPr>
+              <w:t>Severe</w:t>
             </w:r>
           </w:p>
         </w:tc>
@@ -7361,11 +7357,11 @@
         <w:tc>
           <w:tcPr>
             <w:cnfStyle w:val="001000000000" w:firstRow="0" w:lastRow="0" w:firstColumn="1" w:lastColumn="0" w:oddVBand="0" w:evenVBand="0" w:oddHBand="0" w:evenHBand="0" w:firstRowFirstColumn="0" w:firstRowLastColumn="0" w:lastRowFirstColumn="0" w:lastRowLastColumn="0"/>
-            <w:tcW w:w="4675" w:type="dxa"/>
-          </w:tcPr>
-          <w:p>
-            <w:pPr>
-              <w:ind w:right="657"/>
+            <w:tcW w:w="4106" w:type="dxa"/>
+          </w:tcPr>
+          <w:p>
+            <w:pPr>
+              <w:ind w:left="0" w:right="657"/>
               <w:jc w:val="left"/>
               <w:rPr>
                 <w:rFonts w:ascii="Open Sans" w:hAnsi="Open Sans" w:cs="Open Sans"/>
@@ -7377,20 +7373,28 @@
                 <w:rFonts w:ascii="Open Sans" w:hAnsi="Open Sans" w:cs="Open Sans"/>
                 <w:b w:val="0"/>
               </w:rPr>
-              <w:t>A</w:t>
+              <w:t>A2</w:t>
             </w:r>
             <w:r>
               <w:rPr>
                 <w:rFonts w:ascii="Open Sans" w:hAnsi="Open Sans" w:cs="Open Sans"/>
                 <w:b w:val="0"/>
               </w:rPr>
-              <w:t>2</w:t>
-            </w:r>
-          </w:p>
-        </w:tc>
-        <w:tc>
-          <w:tcPr>
-            <w:tcW w:w="1440" w:type="dxa"/>
+              <w:t xml:space="preserve"> </w:t>
+            </w:r>
+            <w:r>
+              <w:rPr>
+                <w:rFonts w:ascii="Open Sans" w:hAnsi="Open Sans" w:cs="Open Sans"/>
+                <w:b w:val="0"/>
+              </w:rPr>
+              <w:t>- Broken Authentication</w:t>
+            </w:r>
+          </w:p>
+        </w:tc>
+        <w:tc>
+          <w:tcPr>
+            <w:tcW w:w="1418" w:type="dxa"/>
+            <w:shd w:val="clear" w:color="auto" w:fill="FCDD9B"/>
           </w:tcPr>
           <w:p>
             <w:pPr>
@@ -7405,13 +7409,14 @@
               <w:rPr>
                 <w:rFonts w:ascii="Open Sans" w:hAnsi="Open Sans" w:cs="Open Sans"/>
               </w:rPr>
-              <w:t>0</w:t>
-            </w:r>
-          </w:p>
-        </w:tc>
-        <w:tc>
-          <w:tcPr>
-            <w:tcW w:w="1530" w:type="dxa"/>
+              <w:t>Average</w:t>
+            </w:r>
+          </w:p>
+        </w:tc>
+        <w:tc>
+          <w:tcPr>
+            <w:tcW w:w="1275" w:type="dxa"/>
+            <w:shd w:val="clear" w:color="auto" w:fill="FAAC96"/>
           </w:tcPr>
           <w:p>
             <w:pPr>
@@ -7426,13 +7431,14 @@
               <w:rPr>
                 <w:rFonts w:ascii="Open Sans" w:hAnsi="Open Sans" w:cs="Open Sans"/>
               </w:rPr>
-              <w:t>0</w:t>
-            </w:r>
-          </w:p>
-        </w:tc>
-        <w:tc>
-          <w:tcPr>
-            <w:tcW w:w="1355" w:type="dxa"/>
+              <w:t>Widespread</w:t>
+            </w:r>
+          </w:p>
+        </w:tc>
+        <w:tc>
+          <w:tcPr>
+            <w:tcW w:w="1418" w:type="dxa"/>
+            <w:shd w:val="clear" w:color="auto" w:fill="FCDD9B"/>
           </w:tcPr>
           <w:p>
             <w:pPr>
@@ -7447,7 +7453,29 @@
               <w:rPr>
                 <w:rFonts w:ascii="Open Sans" w:hAnsi="Open Sans" w:cs="Open Sans"/>
               </w:rPr>
-              <w:t>0</w:t>
+              <w:t>Average</w:t>
+            </w:r>
+          </w:p>
+        </w:tc>
+        <w:tc>
+          <w:tcPr>
+            <w:tcW w:w="1134" w:type="dxa"/>
+            <w:shd w:val="clear" w:color="auto" w:fill="FAAC96"/>
+          </w:tcPr>
+          <w:p>
+            <w:pPr>
+              <w:ind w:left="0"/>
+              <w:jc w:val="center"/>
+              <w:cnfStyle w:val="000000000000" w:firstRow="0" w:lastRow="0" w:firstColumn="0" w:lastColumn="0" w:oddVBand="0" w:evenVBand="0" w:oddHBand="0" w:evenHBand="0" w:firstRowFirstColumn="0" w:firstRowLastColumn="0" w:lastRowFirstColumn="0" w:lastRowLastColumn="0"/>
+              <w:rPr>
+                <w:rFonts w:ascii="Open Sans" w:hAnsi="Open Sans" w:cs="Open Sans"/>
+              </w:rPr>
+            </w:pPr>
+            <w:r>
+              <w:rPr>
+                <w:rFonts w:ascii="Open Sans" w:hAnsi="Open Sans" w:cs="Open Sans"/>
+              </w:rPr>
+              <w:t>Severe</w:t>
             </w:r>
           </w:p>
         </w:tc>
@@ -7459,11 +7487,11 @@
         <w:tc>
           <w:tcPr>
             <w:cnfStyle w:val="001000000000" w:firstRow="0" w:lastRow="0" w:firstColumn="1" w:lastColumn="0" w:oddVBand="0" w:evenVBand="0" w:oddHBand="0" w:evenHBand="0" w:firstRowFirstColumn="0" w:firstRowLastColumn="0" w:lastRowFirstColumn="0" w:lastRowLastColumn="0"/>
-            <w:tcW w:w="4675" w:type="dxa"/>
-          </w:tcPr>
-          <w:p>
-            <w:pPr>
-              <w:ind w:right="657"/>
+            <w:tcW w:w="4106" w:type="dxa"/>
+          </w:tcPr>
+          <w:p>
+            <w:pPr>
+              <w:ind w:left="0" w:right="657"/>
               <w:jc w:val="left"/>
               <w:rPr>
                 <w:rFonts w:ascii="Open Sans" w:hAnsi="Open Sans" w:cs="Open Sans"/>
@@ -7475,20 +7503,14 @@
                 <w:rFonts w:ascii="Open Sans" w:hAnsi="Open Sans" w:cs="Open Sans"/>
                 <w:b w:val="0"/>
               </w:rPr>
-              <w:t>A</w:t>
-            </w:r>
-            <w:r>
-              <w:rPr>
-                <w:rFonts w:ascii="Open Sans" w:hAnsi="Open Sans" w:cs="Open Sans"/>
-                <w:b w:val="0"/>
-              </w:rPr>
-              <w:t>3</w:t>
-            </w:r>
-          </w:p>
-        </w:tc>
-        <w:tc>
-          <w:tcPr>
-            <w:tcW w:w="1440" w:type="dxa"/>
+              <w:t>A3 - Sensitive Data Exposure</w:t>
+            </w:r>
+          </w:p>
+        </w:tc>
+        <w:tc>
+          <w:tcPr>
+            <w:tcW w:w="1418" w:type="dxa"/>
+            <w:shd w:val="clear" w:color="auto" w:fill="FCDD9B"/>
           </w:tcPr>
           <w:p>
             <w:pPr>
@@ -7503,13 +7525,14 @@
               <w:rPr>
                 <w:rFonts w:ascii="Open Sans" w:hAnsi="Open Sans" w:cs="Open Sans"/>
               </w:rPr>
-              <w:t>0</w:t>
-            </w:r>
-          </w:p>
-        </w:tc>
-        <w:tc>
-          <w:tcPr>
-            <w:tcW w:w="1530" w:type="dxa"/>
+              <w:t>Average</w:t>
+            </w:r>
+          </w:p>
+        </w:tc>
+        <w:tc>
+          <w:tcPr>
+            <w:tcW w:w="1275" w:type="dxa"/>
+            <w:shd w:val="clear" w:color="auto" w:fill="C00000"/>
           </w:tcPr>
           <w:p>
             <w:pPr>
@@ -7524,13 +7547,20 @@
               <w:rPr>
                 <w:rFonts w:ascii="Open Sans" w:hAnsi="Open Sans" w:cs="Open Sans"/>
               </w:rPr>
-              <w:t>0</w:t>
-            </w:r>
-          </w:p>
-        </w:tc>
-        <w:tc>
-          <w:tcPr>
-            <w:tcW w:w="1355" w:type="dxa"/>
+              <w:t xml:space="preserve">Very </w:t>
+            </w:r>
+            <w:r>
+              <w:rPr>
+                <w:rFonts w:ascii="Open Sans" w:hAnsi="Open Sans" w:cs="Open Sans"/>
+              </w:rPr>
+              <w:t>Widespread</w:t>
+            </w:r>
+          </w:p>
+        </w:tc>
+        <w:tc>
+          <w:tcPr>
+            <w:tcW w:w="1418" w:type="dxa"/>
+            <w:shd w:val="clear" w:color="auto" w:fill="FAAC96"/>
           </w:tcPr>
           <w:p>
             <w:pPr>
@@ -7545,7 +7575,29 @@
               <w:rPr>
                 <w:rFonts w:ascii="Open Sans" w:hAnsi="Open Sans" w:cs="Open Sans"/>
               </w:rPr>
-              <w:t>0</w:t>
+              <w:t>Easy</w:t>
+            </w:r>
+          </w:p>
+        </w:tc>
+        <w:tc>
+          <w:tcPr>
+            <w:tcW w:w="1134" w:type="dxa"/>
+            <w:shd w:val="clear" w:color="auto" w:fill="FCDD9B"/>
+          </w:tcPr>
+          <w:p>
+            <w:pPr>
+              <w:ind w:left="0"/>
+              <w:jc w:val="center"/>
+              <w:cnfStyle w:val="000000000000" w:firstRow="0" w:lastRow="0" w:firstColumn="0" w:lastColumn="0" w:oddVBand="0" w:evenVBand="0" w:oddHBand="0" w:evenHBand="0" w:firstRowFirstColumn="0" w:firstRowLastColumn="0" w:lastRowFirstColumn="0" w:lastRowLastColumn="0"/>
+              <w:rPr>
+                <w:rFonts w:ascii="Open Sans" w:hAnsi="Open Sans" w:cs="Open Sans"/>
+              </w:rPr>
+            </w:pPr>
+            <w:r>
+              <w:rPr>
+                <w:rFonts w:ascii="Open Sans" w:hAnsi="Open Sans" w:cs="Open Sans"/>
+              </w:rPr>
+              <w:t>Moderate</w:t>
             </w:r>
           </w:p>
         </w:tc>
@@ -7557,11 +7609,11 @@
         <w:tc>
           <w:tcPr>
             <w:cnfStyle w:val="001000000000" w:firstRow="0" w:lastRow="0" w:firstColumn="1" w:lastColumn="0" w:oddVBand="0" w:evenVBand="0" w:oddHBand="0" w:evenHBand="0" w:firstRowFirstColumn="0" w:firstRowLastColumn="0" w:lastRowFirstColumn="0" w:lastRowLastColumn="0"/>
-            <w:tcW w:w="4675" w:type="dxa"/>
-          </w:tcPr>
-          <w:p>
-            <w:pPr>
-              <w:ind w:right="657"/>
+            <w:tcW w:w="4106" w:type="dxa"/>
+          </w:tcPr>
+          <w:p>
+            <w:pPr>
+              <w:ind w:left="0" w:right="657"/>
               <w:jc w:val="left"/>
               <w:rPr>
                 <w:rFonts w:ascii="Open Sans" w:hAnsi="Open Sans" w:cs="Open Sans"/>
@@ -7573,20 +7625,14 @@
                 <w:rFonts w:ascii="Open Sans" w:hAnsi="Open Sans" w:cs="Open Sans"/>
                 <w:b w:val="0"/>
               </w:rPr>
-              <w:t>A</w:t>
-            </w:r>
-            <w:r>
-              <w:rPr>
-                <w:rFonts w:ascii="Open Sans" w:hAnsi="Open Sans" w:cs="Open Sans"/>
-                <w:b w:val="0"/>
-              </w:rPr>
-              <w:t>4</w:t>
-            </w:r>
-          </w:p>
-        </w:tc>
-        <w:tc>
-          <w:tcPr>
-            <w:tcW w:w="1440" w:type="dxa"/>
+              <w:t>A4 - XML External Entities (XXE)</w:t>
+            </w:r>
+          </w:p>
+        </w:tc>
+        <w:tc>
+          <w:tcPr>
+            <w:tcW w:w="1418" w:type="dxa"/>
+            <w:shd w:val="clear" w:color="auto" w:fill="FAAC96"/>
           </w:tcPr>
           <w:p>
             <w:pPr>
@@ -7601,13 +7647,14 @@
               <w:rPr>
                 <w:rFonts w:ascii="Open Sans" w:hAnsi="Open Sans" w:cs="Open Sans"/>
               </w:rPr>
-              <w:t>0</w:t>
-            </w:r>
-          </w:p>
-        </w:tc>
-        <w:tc>
-          <w:tcPr>
-            <w:tcW w:w="1530" w:type="dxa"/>
+              <w:t>Easy</w:t>
+            </w:r>
+          </w:p>
+        </w:tc>
+        <w:tc>
+          <w:tcPr>
+            <w:tcW w:w="1275" w:type="dxa"/>
+            <w:shd w:val="clear" w:color="auto" w:fill="FCDD9B"/>
           </w:tcPr>
           <w:p>
             <w:pPr>
@@ -7622,13 +7669,14 @@
               <w:rPr>
                 <w:rFonts w:ascii="Open Sans" w:hAnsi="Open Sans" w:cs="Open Sans"/>
               </w:rPr>
-              <w:t>0</w:t>
-            </w:r>
-          </w:p>
-        </w:tc>
-        <w:tc>
-          <w:tcPr>
-            <w:tcW w:w="1355" w:type="dxa"/>
+              <w:t>Common</w:t>
+            </w:r>
+          </w:p>
+        </w:tc>
+        <w:tc>
+          <w:tcPr>
+            <w:tcW w:w="1418" w:type="dxa"/>
+            <w:shd w:val="clear" w:color="auto" w:fill="FAAC96"/>
           </w:tcPr>
           <w:p>
             <w:pPr>
@@ -7643,7 +7691,29 @@
               <w:rPr>
                 <w:rFonts w:ascii="Open Sans" w:hAnsi="Open Sans" w:cs="Open Sans"/>
               </w:rPr>
-              <w:t>0</w:t>
+              <w:t>Easy</w:t>
+            </w:r>
+          </w:p>
+        </w:tc>
+        <w:tc>
+          <w:tcPr>
+            <w:tcW w:w="1134" w:type="dxa"/>
+            <w:shd w:val="clear" w:color="auto" w:fill="FCDD9B"/>
+          </w:tcPr>
+          <w:p>
+            <w:pPr>
+              <w:ind w:left="0"/>
+              <w:jc w:val="center"/>
+              <w:cnfStyle w:val="000000000000" w:firstRow="0" w:lastRow="0" w:firstColumn="0" w:lastColumn="0" w:oddVBand="0" w:evenVBand="0" w:oddHBand="0" w:evenHBand="0" w:firstRowFirstColumn="0" w:firstRowLastColumn="0" w:lastRowFirstColumn="0" w:lastRowLastColumn="0"/>
+              <w:rPr>
+                <w:rFonts w:ascii="Open Sans" w:hAnsi="Open Sans" w:cs="Open Sans"/>
+              </w:rPr>
+            </w:pPr>
+            <w:r>
+              <w:rPr>
+                <w:rFonts w:ascii="Open Sans" w:hAnsi="Open Sans" w:cs="Open Sans"/>
+              </w:rPr>
+              <w:t>Moderate</w:t>
             </w:r>
           </w:p>
         </w:tc>
@@ -7655,11 +7725,11 @@
         <w:tc>
           <w:tcPr>
             <w:cnfStyle w:val="001000000000" w:firstRow="0" w:lastRow="0" w:firstColumn="1" w:lastColumn="0" w:oddVBand="0" w:evenVBand="0" w:oddHBand="0" w:evenHBand="0" w:firstRowFirstColumn="0" w:firstRowLastColumn="0" w:lastRowFirstColumn="0" w:lastRowLastColumn="0"/>
-            <w:tcW w:w="4675" w:type="dxa"/>
-          </w:tcPr>
-          <w:p>
-            <w:pPr>
-              <w:ind w:right="657"/>
+            <w:tcW w:w="4106" w:type="dxa"/>
+          </w:tcPr>
+          <w:p>
+            <w:pPr>
+              <w:ind w:left="0" w:right="657"/>
               <w:jc w:val="left"/>
               <w:rPr>
                 <w:rFonts w:ascii="Open Sans" w:hAnsi="Open Sans" w:cs="Open Sans"/>
@@ -7671,13 +7741,14 @@
                 <w:rFonts w:ascii="Open Sans" w:hAnsi="Open Sans" w:cs="Open Sans"/>
                 <w:b w:val="0"/>
               </w:rPr>
-              <w:t>…</w:t>
-            </w:r>
-          </w:p>
-        </w:tc>
-        <w:tc>
-          <w:tcPr>
-            <w:tcW w:w="1440" w:type="dxa"/>
+              <w:t>A5 - Broken Access Control</w:t>
+            </w:r>
+          </w:p>
+        </w:tc>
+        <w:tc>
+          <w:tcPr>
+            <w:tcW w:w="1418" w:type="dxa"/>
+            <w:shd w:val="clear" w:color="auto" w:fill="FAAC96"/>
           </w:tcPr>
           <w:p>
             <w:pPr>
@@ -7692,13 +7763,14 @@
               <w:rPr>
                 <w:rFonts w:ascii="Open Sans" w:hAnsi="Open Sans" w:cs="Open Sans"/>
               </w:rPr>
-              <w:t>0</w:t>
-            </w:r>
-          </w:p>
-        </w:tc>
-        <w:tc>
-          <w:tcPr>
-            <w:tcW w:w="1530" w:type="dxa"/>
+              <w:t>East</w:t>
+            </w:r>
+          </w:p>
+        </w:tc>
+        <w:tc>
+          <w:tcPr>
+            <w:tcW w:w="1275" w:type="dxa"/>
+            <w:shd w:val="clear" w:color="auto" w:fill="FCDD9B"/>
           </w:tcPr>
           <w:p>
             <w:pPr>
@@ -7713,13 +7785,1373 @@
               <w:rPr>
                 <w:rFonts w:ascii="Open Sans" w:hAnsi="Open Sans" w:cs="Open Sans"/>
               </w:rPr>
+              <w:t>Common</w:t>
+            </w:r>
+          </w:p>
+        </w:tc>
+        <w:tc>
+          <w:tcPr>
+            <w:tcW w:w="1418" w:type="dxa"/>
+            <w:shd w:val="clear" w:color="auto" w:fill="FAAC96"/>
+          </w:tcPr>
+          <w:p>
+            <w:pPr>
+              <w:ind w:left="0"/>
+              <w:jc w:val="center"/>
+              <w:cnfStyle w:val="000000000000" w:firstRow="0" w:lastRow="0" w:firstColumn="0" w:lastColumn="0" w:oddVBand="0" w:evenVBand="0" w:oddHBand="0" w:evenHBand="0" w:firstRowFirstColumn="0" w:firstRowLastColumn="0" w:lastRowFirstColumn="0" w:lastRowLastColumn="0"/>
+              <w:rPr>
+                <w:rFonts w:ascii="Open Sans" w:hAnsi="Open Sans" w:cs="Open Sans"/>
+              </w:rPr>
+            </w:pPr>
+            <w:r>
+              <w:rPr>
+                <w:rFonts w:ascii="Open Sans" w:hAnsi="Open Sans" w:cs="Open Sans"/>
+              </w:rPr>
+              <w:t>Easy</w:t>
+            </w:r>
+          </w:p>
+        </w:tc>
+        <w:tc>
+          <w:tcPr>
+            <w:tcW w:w="1134" w:type="dxa"/>
+            <w:shd w:val="clear" w:color="auto" w:fill="FCDD9B"/>
+          </w:tcPr>
+          <w:p>
+            <w:pPr>
+              <w:ind w:left="0"/>
+              <w:jc w:val="center"/>
+              <w:cnfStyle w:val="000000000000" w:firstRow="0" w:lastRow="0" w:firstColumn="0" w:lastColumn="0" w:oddVBand="0" w:evenVBand="0" w:oddHBand="0" w:evenHBand="0" w:firstRowFirstColumn="0" w:firstRowLastColumn="0" w:lastRowFirstColumn="0" w:lastRowLastColumn="0"/>
+              <w:rPr>
+                <w:rFonts w:ascii="Open Sans" w:hAnsi="Open Sans" w:cs="Open Sans"/>
+              </w:rPr>
+            </w:pPr>
+            <w:r>
+              <w:rPr>
+                <w:rFonts w:ascii="Open Sans" w:hAnsi="Open Sans" w:cs="Open Sans"/>
+              </w:rPr>
+              <w:t>Moderate</w:t>
+            </w:r>
+          </w:p>
+        </w:tc>
+      </w:tr>
+      <w:tr>
+        <w:trPr>
+          <w:trHeight w:val="360"/>
+        </w:trPr>
+        <w:tc>
+          <w:tcPr>
+            <w:cnfStyle w:val="001000000000" w:firstRow="0" w:lastRow="0" w:firstColumn="1" w:lastColumn="0" w:oddVBand="0" w:evenVBand="0" w:oddHBand="0" w:evenHBand="0" w:firstRowFirstColumn="0" w:firstRowLastColumn="0" w:lastRowFirstColumn="0" w:lastRowLastColumn="0"/>
+            <w:tcW w:w="4106" w:type="dxa"/>
+          </w:tcPr>
+          <w:p>
+            <w:pPr>
+              <w:ind w:left="0" w:right="657"/>
+              <w:jc w:val="left"/>
+              <w:rPr>
+                <w:rFonts w:ascii="Open Sans" w:hAnsi="Open Sans" w:cs="Open Sans"/>
+                <w:b w:val="0"/>
+                <w:bCs w:val="0"/>
+              </w:rPr>
+            </w:pPr>
+            <w:r>
+              <w:rPr>
+                <w:rFonts w:ascii="Open Sans" w:hAnsi="Open Sans" w:cs="Open Sans"/>
+                <w:b w:val="0"/>
+                <w:bCs w:val="0"/>
+              </w:rPr>
+              <w:t>A6 - Security Misconfiguration</w:t>
+            </w:r>
+          </w:p>
+        </w:tc>
+        <w:tc>
+          <w:tcPr>
+            <w:tcW w:w="1418" w:type="dxa"/>
+            <w:shd w:val="clear" w:color="auto" w:fill="FFFBBC"/>
+          </w:tcPr>
+          <w:p>
+            <w:pPr>
+              <w:ind w:left="0"/>
+              <w:jc w:val="center"/>
+              <w:cnfStyle w:val="000000000000" w:firstRow="0" w:lastRow="0" w:firstColumn="0" w:lastColumn="0" w:oddVBand="0" w:evenVBand="0" w:oddHBand="0" w:evenHBand="0" w:firstRowFirstColumn="0" w:firstRowLastColumn="0" w:lastRowFirstColumn="0" w:lastRowLastColumn="0"/>
+              <w:rPr>
+                <w:rFonts w:ascii="Open Sans" w:hAnsi="Open Sans" w:cs="Open Sans"/>
+              </w:rPr>
+            </w:pPr>
+            <w:r>
+              <w:rPr>
+                <w:rFonts w:ascii="Open Sans" w:hAnsi="Open Sans" w:cs="Open Sans"/>
+              </w:rPr>
+              <w:t>Difficult</w:t>
+            </w:r>
+          </w:p>
+        </w:tc>
+        <w:tc>
+          <w:tcPr>
+            <w:tcW w:w="1275" w:type="dxa"/>
+            <w:shd w:val="clear" w:color="auto" w:fill="FFFBBC"/>
+          </w:tcPr>
+          <w:p>
+            <w:pPr>
+              <w:ind w:left="0"/>
+              <w:jc w:val="center"/>
+              <w:cnfStyle w:val="000000000000" w:firstRow="0" w:lastRow="0" w:firstColumn="0" w:lastColumn="0" w:oddVBand="0" w:evenVBand="0" w:oddHBand="0" w:evenHBand="0" w:firstRowFirstColumn="0" w:firstRowLastColumn="0" w:lastRowFirstColumn="0" w:lastRowLastColumn="0"/>
+              <w:rPr>
+                <w:rFonts w:ascii="Open Sans" w:hAnsi="Open Sans" w:cs="Open Sans"/>
+              </w:rPr>
+            </w:pPr>
+            <w:r>
+              <w:rPr>
+                <w:rFonts w:ascii="Open Sans" w:hAnsi="Open Sans" w:cs="Open Sans"/>
+              </w:rPr>
+              <w:t>Uncommon</w:t>
+            </w:r>
+          </w:p>
+        </w:tc>
+        <w:tc>
+          <w:tcPr>
+            <w:tcW w:w="1418" w:type="dxa"/>
+            <w:shd w:val="clear" w:color="auto" w:fill="FCDD9B"/>
+          </w:tcPr>
+          <w:p>
+            <w:pPr>
+              <w:tabs>
+                <w:tab w:val="left" w:pos="371"/>
+                <w:tab w:val="center" w:pos="601"/>
+              </w:tabs>
+              <w:ind w:left="0"/>
+              <w:jc w:val="left"/>
+              <w:cnfStyle w:val="000000000000" w:firstRow="0" w:lastRow="0" w:firstColumn="0" w:lastColumn="0" w:oddVBand="0" w:evenVBand="0" w:oddHBand="0" w:evenHBand="0" w:firstRowFirstColumn="0" w:firstRowLastColumn="0" w:lastRowFirstColumn="0" w:lastRowLastColumn="0"/>
+              <w:rPr>
+                <w:rFonts w:ascii="Open Sans" w:hAnsi="Open Sans" w:cs="Open Sans"/>
+              </w:rPr>
+            </w:pPr>
+            <w:r>
+              <w:rPr>
+                <w:rFonts w:ascii="Open Sans" w:hAnsi="Open Sans" w:cs="Open Sans"/>
+              </w:rPr>
+              <w:tab/>
+              <w:t>Averag</w:t>
+            </w:r>
+            <w:r>
+              <w:rPr>
+                <w:rFonts w:ascii="Open Sans" w:hAnsi="Open Sans" w:cs="Open Sans"/>
+              </w:rPr>
+              <w:t>e</w:t>
+            </w:r>
+          </w:p>
+        </w:tc>
+        <w:tc>
+          <w:tcPr>
+            <w:tcW w:w="1134" w:type="dxa"/>
+            <w:shd w:val="clear" w:color="auto" w:fill="FAAC96"/>
+          </w:tcPr>
+          <w:p>
+            <w:pPr>
+              <w:ind w:left="0"/>
+              <w:jc w:val="center"/>
+              <w:cnfStyle w:val="000000000000" w:firstRow="0" w:lastRow="0" w:firstColumn="0" w:lastColumn="0" w:oddVBand="0" w:evenVBand="0" w:oddHBand="0" w:evenHBand="0" w:firstRowFirstColumn="0" w:firstRowLastColumn="0" w:lastRowFirstColumn="0" w:lastRowLastColumn="0"/>
+              <w:rPr>
+                <w:rFonts w:ascii="Open Sans" w:hAnsi="Open Sans" w:cs="Open Sans"/>
+              </w:rPr>
+            </w:pPr>
+            <w:r>
+              <w:rPr>
+                <w:rFonts w:ascii="Open Sans" w:hAnsi="Open Sans" w:cs="Open Sans"/>
+              </w:rPr>
+              <w:t>Severe</w:t>
+            </w:r>
+          </w:p>
+        </w:tc>
+      </w:tr>
+      <w:tr>
+        <w:trPr>
+          <w:trHeight w:val="360"/>
+        </w:trPr>
+        <w:tc>
+          <w:tcPr>
+            <w:cnfStyle w:val="001000000000" w:firstRow="0" w:lastRow="0" w:firstColumn="1" w:lastColumn="0" w:oddVBand="0" w:evenVBand="0" w:oddHBand="0" w:evenHBand="0" w:firstRowFirstColumn="0" w:firstRowLastColumn="0" w:lastRowFirstColumn="0" w:lastRowLastColumn="0"/>
+            <w:tcW w:w="4106" w:type="dxa"/>
+          </w:tcPr>
+          <w:p>
+            <w:pPr>
+              <w:ind w:left="0" w:right="657"/>
+              <w:jc w:val="left"/>
+              <w:rPr>
+                <w:rFonts w:ascii="Open Sans" w:hAnsi="Open Sans" w:cs="Open Sans"/>
+                <w:b w:val="0"/>
+                <w:bCs w:val="0"/>
+              </w:rPr>
+            </w:pPr>
+            <w:r>
+              <w:rPr>
+                <w:rFonts w:ascii="Open Sans" w:hAnsi="Open Sans" w:cs="Open Sans"/>
+                <w:b w:val="0"/>
+                <w:bCs w:val="0"/>
+              </w:rPr>
+              <w:t>A7</w:t>
+            </w:r>
+            <w:r>
+              <w:rPr>
+                <w:rFonts w:ascii="Open Sans" w:hAnsi="Open Sans" w:cs="Open Sans"/>
+                <w:b w:val="0"/>
+                <w:bCs w:val="0"/>
+              </w:rPr>
+              <w:t xml:space="preserve"> </w:t>
+            </w:r>
+            <w:r>
+              <w:rPr>
+                <w:rFonts w:ascii="Open Sans" w:hAnsi="Open Sans" w:cs="Open Sans"/>
+                <w:b w:val="0"/>
+                <w:bCs w:val="0"/>
+              </w:rPr>
+              <w:t>- Cross-Site Scripting (XSS)</w:t>
+            </w:r>
+          </w:p>
+        </w:tc>
+        <w:tc>
+          <w:tcPr>
+            <w:tcW w:w="1418" w:type="dxa"/>
+            <w:shd w:val="clear" w:color="auto" w:fill="FAAC96"/>
+          </w:tcPr>
+          <w:p>
+            <w:pPr>
+              <w:ind w:left="0"/>
+              <w:jc w:val="center"/>
+              <w:cnfStyle w:val="000000000000" w:firstRow="0" w:lastRow="0" w:firstColumn="0" w:lastColumn="0" w:oddVBand="0" w:evenVBand="0" w:oddHBand="0" w:evenHBand="0" w:firstRowFirstColumn="0" w:firstRowLastColumn="0" w:lastRowFirstColumn="0" w:lastRowLastColumn="0"/>
+              <w:rPr>
+                <w:rFonts w:ascii="Open Sans" w:hAnsi="Open Sans" w:cs="Open Sans"/>
+              </w:rPr>
+            </w:pPr>
+            <w:r>
+              <w:rPr>
+                <w:rFonts w:ascii="Open Sans" w:hAnsi="Open Sans" w:cs="Open Sans"/>
+              </w:rPr>
+              <w:t>Easy</w:t>
+            </w:r>
+          </w:p>
+        </w:tc>
+        <w:tc>
+          <w:tcPr>
+            <w:tcW w:w="1275" w:type="dxa"/>
+            <w:shd w:val="clear" w:color="auto" w:fill="FCDD9B"/>
+          </w:tcPr>
+          <w:p>
+            <w:pPr>
+              <w:ind w:left="0"/>
+              <w:jc w:val="center"/>
+              <w:cnfStyle w:val="000000000000" w:firstRow="0" w:lastRow="0" w:firstColumn="0" w:lastColumn="0" w:oddVBand="0" w:evenVBand="0" w:oddHBand="0" w:evenHBand="0" w:firstRowFirstColumn="0" w:firstRowLastColumn="0" w:lastRowFirstColumn="0" w:lastRowLastColumn="0"/>
+              <w:rPr>
+                <w:rFonts w:ascii="Open Sans" w:hAnsi="Open Sans" w:cs="Open Sans"/>
+              </w:rPr>
+            </w:pPr>
+            <w:r>
+              <w:rPr>
+                <w:rFonts w:ascii="Open Sans" w:hAnsi="Open Sans" w:cs="Open Sans"/>
+              </w:rPr>
+              <w:t>Common</w:t>
+            </w:r>
+          </w:p>
+        </w:tc>
+        <w:tc>
+          <w:tcPr>
+            <w:tcW w:w="1418" w:type="dxa"/>
+            <w:shd w:val="clear" w:color="auto" w:fill="FCDD9B"/>
+          </w:tcPr>
+          <w:p>
+            <w:pPr>
+              <w:ind w:left="0"/>
+              <w:jc w:val="center"/>
+              <w:cnfStyle w:val="000000000000" w:firstRow="0" w:lastRow="0" w:firstColumn="0" w:lastColumn="0" w:oddVBand="0" w:evenVBand="0" w:oddHBand="0" w:evenHBand="0" w:firstRowFirstColumn="0" w:firstRowLastColumn="0" w:lastRowFirstColumn="0" w:lastRowLastColumn="0"/>
+              <w:rPr>
+                <w:rFonts w:ascii="Open Sans" w:hAnsi="Open Sans" w:cs="Open Sans"/>
+              </w:rPr>
+            </w:pPr>
+            <w:r>
+              <w:rPr>
+                <w:rFonts w:ascii="Open Sans" w:hAnsi="Open Sans" w:cs="Open Sans"/>
+              </w:rPr>
+              <w:t>Average</w:t>
+            </w:r>
+          </w:p>
+        </w:tc>
+        <w:tc>
+          <w:tcPr>
+            <w:tcW w:w="1134" w:type="dxa"/>
+            <w:shd w:val="clear" w:color="auto" w:fill="FCDD9B"/>
+          </w:tcPr>
+          <w:p>
+            <w:pPr>
+              <w:ind w:left="0"/>
+              <w:jc w:val="center"/>
+              <w:cnfStyle w:val="000000000000" w:firstRow="0" w:lastRow="0" w:firstColumn="0" w:lastColumn="0" w:oddVBand="0" w:evenVBand="0" w:oddHBand="0" w:evenHBand="0" w:firstRowFirstColumn="0" w:firstRowLastColumn="0" w:lastRowFirstColumn="0" w:lastRowLastColumn="0"/>
+              <w:rPr>
+                <w:rFonts w:ascii="Open Sans" w:hAnsi="Open Sans" w:cs="Open Sans"/>
+              </w:rPr>
+            </w:pPr>
+            <w:r>
+              <w:rPr>
+                <w:rFonts w:ascii="Open Sans" w:hAnsi="Open Sans" w:cs="Open Sans"/>
+              </w:rPr>
+              <w:t>Moderate</w:t>
+            </w:r>
+          </w:p>
+        </w:tc>
+      </w:tr>
+      <w:tr>
+        <w:trPr>
+          <w:trHeight w:val="360"/>
+        </w:trPr>
+        <w:tc>
+          <w:tcPr>
+            <w:cnfStyle w:val="001000000000" w:firstRow="0" w:lastRow="0" w:firstColumn="1" w:lastColumn="0" w:oddVBand="0" w:evenVBand="0" w:oddHBand="0" w:evenHBand="0" w:firstRowFirstColumn="0" w:firstRowLastColumn="0" w:lastRowFirstColumn="0" w:lastRowLastColumn="0"/>
+            <w:tcW w:w="4106" w:type="dxa"/>
+          </w:tcPr>
+          <w:p>
+            <w:pPr>
+              <w:ind w:left="0" w:right="657"/>
+              <w:jc w:val="left"/>
+              <w:rPr>
+                <w:rFonts w:ascii="Open Sans" w:hAnsi="Open Sans" w:cs="Open Sans"/>
+                <w:b w:val="0"/>
+                <w:bCs w:val="0"/>
+              </w:rPr>
+            </w:pPr>
+            <w:r>
+              <w:rPr>
+                <w:rFonts w:ascii="Open Sans" w:hAnsi="Open Sans" w:cs="Open Sans"/>
+                <w:b w:val="0"/>
+                <w:bCs w:val="0"/>
+              </w:rPr>
+              <w:t>A8</w:t>
+            </w:r>
+            <w:r>
+              <w:rPr>
+                <w:rFonts w:ascii="Open Sans" w:hAnsi="Open Sans" w:cs="Open Sans"/>
+                <w:b w:val="0"/>
+                <w:bCs w:val="0"/>
+              </w:rPr>
+              <w:t xml:space="preserve"> </w:t>
+            </w:r>
+            <w:r>
+              <w:rPr>
+                <w:rFonts w:ascii="Open Sans" w:hAnsi="Open Sans" w:cs="Open Sans"/>
+                <w:b w:val="0"/>
+                <w:bCs w:val="0"/>
+              </w:rPr>
+              <w:t>- Insecure Deserialization</w:t>
+            </w:r>
+          </w:p>
+        </w:tc>
+        <w:tc>
+          <w:tcPr>
+            <w:tcW w:w="1418" w:type="dxa"/>
+            <w:shd w:val="clear" w:color="auto" w:fill="FCDD9B"/>
+          </w:tcPr>
+          <w:p>
+            <w:pPr>
+              <w:ind w:left="0"/>
+              <w:jc w:val="center"/>
+              <w:cnfStyle w:val="000000000000" w:firstRow="0" w:lastRow="0" w:firstColumn="0" w:lastColumn="0" w:oddVBand="0" w:evenVBand="0" w:oddHBand="0" w:evenHBand="0" w:firstRowFirstColumn="0" w:firstRowLastColumn="0" w:lastRowFirstColumn="0" w:lastRowLastColumn="0"/>
+              <w:rPr>
+                <w:rFonts w:ascii="Open Sans" w:hAnsi="Open Sans" w:cs="Open Sans"/>
+              </w:rPr>
+            </w:pPr>
+            <w:r>
+              <w:rPr>
+                <w:rFonts w:ascii="Open Sans" w:hAnsi="Open Sans" w:cs="Open Sans"/>
+              </w:rPr>
+              <w:t>Average</w:t>
+            </w:r>
+          </w:p>
+        </w:tc>
+        <w:tc>
+          <w:tcPr>
+            <w:tcW w:w="1275" w:type="dxa"/>
+            <w:shd w:val="clear" w:color="auto" w:fill="FCDD9B"/>
+          </w:tcPr>
+          <w:p>
+            <w:pPr>
+              <w:ind w:left="0"/>
+              <w:jc w:val="center"/>
+              <w:cnfStyle w:val="000000000000" w:firstRow="0" w:lastRow="0" w:firstColumn="0" w:lastColumn="0" w:oddVBand="0" w:evenVBand="0" w:oddHBand="0" w:evenHBand="0" w:firstRowFirstColumn="0" w:firstRowLastColumn="0" w:lastRowFirstColumn="0" w:lastRowLastColumn="0"/>
+              <w:rPr>
+                <w:rFonts w:ascii="Open Sans" w:hAnsi="Open Sans" w:cs="Open Sans"/>
+              </w:rPr>
+            </w:pPr>
+            <w:r>
+              <w:rPr>
+                <w:rFonts w:ascii="Open Sans" w:hAnsi="Open Sans" w:cs="Open Sans"/>
+              </w:rPr>
+              <w:t>Common</w:t>
+            </w:r>
+          </w:p>
+        </w:tc>
+        <w:tc>
+          <w:tcPr>
+            <w:tcW w:w="1418" w:type="dxa"/>
+            <w:shd w:val="clear" w:color="auto" w:fill="FAAC96"/>
+          </w:tcPr>
+          <w:p>
+            <w:pPr>
+              <w:ind w:left="0"/>
+              <w:jc w:val="center"/>
+              <w:cnfStyle w:val="000000000000" w:firstRow="0" w:lastRow="0" w:firstColumn="0" w:lastColumn="0" w:oddVBand="0" w:evenVBand="0" w:oddHBand="0" w:evenHBand="0" w:firstRowFirstColumn="0" w:firstRowLastColumn="0" w:lastRowFirstColumn="0" w:lastRowLastColumn="0"/>
+              <w:rPr>
+                <w:rFonts w:ascii="Open Sans" w:hAnsi="Open Sans" w:cs="Open Sans"/>
+              </w:rPr>
+            </w:pPr>
+            <w:r>
+              <w:rPr>
+                <w:rFonts w:ascii="Open Sans" w:hAnsi="Open Sans" w:cs="Open Sans"/>
+              </w:rPr>
+              <w:t>Easy</w:t>
+            </w:r>
+          </w:p>
+        </w:tc>
+        <w:tc>
+          <w:tcPr>
+            <w:tcW w:w="1134" w:type="dxa"/>
+            <w:shd w:val="clear" w:color="auto" w:fill="FCDD9B"/>
+          </w:tcPr>
+          <w:p>
+            <w:pPr>
+              <w:ind w:left="0"/>
+              <w:jc w:val="center"/>
+              <w:cnfStyle w:val="000000000000" w:firstRow="0" w:lastRow="0" w:firstColumn="0" w:lastColumn="0" w:oddVBand="0" w:evenVBand="0" w:oddHBand="0" w:evenHBand="0" w:firstRowFirstColumn="0" w:firstRowLastColumn="0" w:lastRowFirstColumn="0" w:lastRowLastColumn="0"/>
+              <w:rPr>
+                <w:rFonts w:ascii="Open Sans" w:hAnsi="Open Sans" w:cs="Open Sans"/>
+              </w:rPr>
+            </w:pPr>
+            <w:r>
+              <w:rPr>
+                <w:rFonts w:ascii="Open Sans" w:hAnsi="Open Sans" w:cs="Open Sans"/>
+              </w:rPr>
+              <w:t>Moderate</w:t>
+            </w:r>
+          </w:p>
+        </w:tc>
+      </w:tr>
+      <w:tr>
+        <w:trPr>
+          <w:trHeight w:val="360"/>
+        </w:trPr>
+        <w:tc>
+          <w:tcPr>
+            <w:cnfStyle w:val="001000000000" w:firstRow="0" w:lastRow="0" w:firstColumn="1" w:lastColumn="0" w:oddVBand="0" w:evenVBand="0" w:oddHBand="0" w:evenHBand="0" w:firstRowFirstColumn="0" w:firstRowLastColumn="0" w:lastRowFirstColumn="0" w:lastRowLastColumn="0"/>
+            <w:tcW w:w="4106" w:type="dxa"/>
+          </w:tcPr>
+          <w:p>
+            <w:pPr>
+              <w:ind w:left="0" w:right="657"/>
+              <w:jc w:val="left"/>
+              <w:rPr>
+                <w:rFonts w:ascii="Open Sans" w:hAnsi="Open Sans" w:cs="Open Sans"/>
+                <w:b w:val="0"/>
+                <w:bCs w:val="0"/>
+              </w:rPr>
+            </w:pPr>
+            <w:r>
+              <w:rPr>
+                <w:rFonts w:ascii="Open Sans" w:hAnsi="Open Sans" w:cs="Open Sans"/>
+                <w:b w:val="0"/>
+                <w:bCs w:val="0"/>
+              </w:rPr>
+              <w:t>A9</w:t>
+            </w:r>
+            <w:r>
+              <w:rPr>
+                <w:rFonts w:ascii="Open Sans" w:hAnsi="Open Sans" w:cs="Open Sans"/>
+                <w:b w:val="0"/>
+                <w:bCs w:val="0"/>
+              </w:rPr>
+              <w:t xml:space="preserve"> </w:t>
+            </w:r>
+            <w:r>
+              <w:rPr>
+                <w:rFonts w:ascii="Open Sans" w:hAnsi="Open Sans" w:cs="Open Sans"/>
+                <w:b w:val="0"/>
+                <w:bCs w:val="0"/>
+              </w:rPr>
+              <w:t>- Using Components with</w:t>
+            </w:r>
+            <w:r>
+              <w:rPr>
+                <w:rFonts w:ascii="Open Sans" w:hAnsi="Open Sans" w:cs="Open Sans"/>
+                <w:b w:val="0"/>
+                <w:bCs w:val="0"/>
+              </w:rPr>
+              <w:t xml:space="preserve"> </w:t>
+            </w:r>
+            <w:r>
+              <w:rPr>
+                <w:rFonts w:ascii="Open Sans" w:hAnsi="Open Sans" w:cs="Open Sans"/>
+                <w:b w:val="0"/>
+                <w:bCs w:val="0"/>
+              </w:rPr>
+              <w:t>Known Vulnerabilities</w:t>
+            </w:r>
+          </w:p>
+        </w:tc>
+        <w:tc>
+          <w:tcPr>
+            <w:tcW w:w="1418" w:type="dxa"/>
+            <w:shd w:val="clear" w:color="auto" w:fill="FCDD9B"/>
+          </w:tcPr>
+          <w:p>
+            <w:pPr>
+              <w:ind w:left="0"/>
+              <w:jc w:val="center"/>
+              <w:cnfStyle w:val="000000000000" w:firstRow="0" w:lastRow="0" w:firstColumn="0" w:lastColumn="0" w:oddVBand="0" w:evenVBand="0" w:oddHBand="0" w:evenHBand="0" w:firstRowFirstColumn="0" w:firstRowLastColumn="0" w:lastRowFirstColumn="0" w:lastRowLastColumn="0"/>
+              <w:rPr>
+                <w:rFonts w:ascii="Open Sans" w:hAnsi="Open Sans" w:cs="Open Sans"/>
+              </w:rPr>
+            </w:pPr>
+            <w:r>
+              <w:rPr>
+                <w:rFonts w:ascii="Open Sans" w:hAnsi="Open Sans" w:cs="Open Sans"/>
+              </w:rPr>
+              <w:t>Average</w:t>
+            </w:r>
+          </w:p>
+        </w:tc>
+        <w:tc>
+          <w:tcPr>
+            <w:tcW w:w="1275" w:type="dxa"/>
+            <w:shd w:val="clear" w:color="auto" w:fill="FAAC96"/>
+          </w:tcPr>
+          <w:p>
+            <w:pPr>
+              <w:ind w:left="0"/>
+              <w:jc w:val="center"/>
+              <w:cnfStyle w:val="000000000000" w:firstRow="0" w:lastRow="0" w:firstColumn="0" w:lastColumn="0" w:oddVBand="0" w:evenVBand="0" w:oddHBand="0" w:evenHBand="0" w:firstRowFirstColumn="0" w:firstRowLastColumn="0" w:lastRowFirstColumn="0" w:lastRowLastColumn="0"/>
+              <w:rPr>
+                <w:rFonts w:ascii="Open Sans" w:hAnsi="Open Sans" w:cs="Open Sans"/>
+              </w:rPr>
+            </w:pPr>
+            <w:r>
+              <w:rPr>
+                <w:rFonts w:ascii="Open Sans" w:hAnsi="Open Sans" w:cs="Open Sans"/>
+              </w:rPr>
+              <w:t>Widespread</w:t>
+            </w:r>
+          </w:p>
+        </w:tc>
+        <w:tc>
+          <w:tcPr>
+            <w:tcW w:w="1418" w:type="dxa"/>
+            <w:shd w:val="clear" w:color="auto" w:fill="FFFBBC"/>
+          </w:tcPr>
+          <w:p>
+            <w:pPr>
+              <w:ind w:left="0"/>
+              <w:jc w:val="center"/>
+              <w:cnfStyle w:val="000000000000" w:firstRow="0" w:lastRow="0" w:firstColumn="0" w:lastColumn="0" w:oddVBand="0" w:evenVBand="0" w:oddHBand="0" w:evenHBand="0" w:firstRowFirstColumn="0" w:firstRowLastColumn="0" w:lastRowFirstColumn="0" w:lastRowLastColumn="0"/>
+              <w:rPr>
+                <w:rFonts w:ascii="Open Sans" w:hAnsi="Open Sans" w:cs="Open Sans"/>
+              </w:rPr>
+            </w:pPr>
+            <w:r>
+              <w:rPr>
+                <w:rFonts w:ascii="Open Sans" w:hAnsi="Open Sans" w:cs="Open Sans"/>
+              </w:rPr>
+              <w:t>Difficult</w:t>
+            </w:r>
+          </w:p>
+        </w:tc>
+        <w:tc>
+          <w:tcPr>
+            <w:tcW w:w="1134" w:type="dxa"/>
+            <w:shd w:val="clear" w:color="auto" w:fill="FCDD9B"/>
+          </w:tcPr>
+          <w:p>
+            <w:pPr>
+              <w:ind w:left="0"/>
+              <w:jc w:val="center"/>
+              <w:cnfStyle w:val="000000000000" w:firstRow="0" w:lastRow="0" w:firstColumn="0" w:lastColumn="0" w:oddVBand="0" w:evenVBand="0" w:oddHBand="0" w:evenHBand="0" w:firstRowFirstColumn="0" w:firstRowLastColumn="0" w:lastRowFirstColumn="0" w:lastRowLastColumn="0"/>
+              <w:rPr>
+                <w:rFonts w:ascii="Open Sans" w:hAnsi="Open Sans" w:cs="Open Sans"/>
+              </w:rPr>
+            </w:pPr>
+            <w:r>
+              <w:rPr>
+                <w:rFonts w:ascii="Open Sans" w:hAnsi="Open Sans" w:cs="Open Sans"/>
+              </w:rPr>
+              <w:t>Moderate</w:t>
+            </w:r>
+          </w:p>
+        </w:tc>
+      </w:tr>
+      <w:tr>
+        <w:trPr>
+          <w:trHeight w:val="360"/>
+        </w:trPr>
+        <w:tc>
+          <w:tcPr>
+            <w:cnfStyle w:val="001000000000" w:firstRow="0" w:lastRow="0" w:firstColumn="1" w:lastColumn="0" w:oddVBand="0" w:evenVBand="0" w:oddHBand="0" w:evenHBand="0" w:firstRowFirstColumn="0" w:firstRowLastColumn="0" w:lastRowFirstColumn="0" w:lastRowLastColumn="0"/>
+            <w:tcW w:w="4106" w:type="dxa"/>
+          </w:tcPr>
+          <w:p>
+            <w:pPr>
+              <w:ind w:left="0" w:right="657"/>
+              <w:jc w:val="left"/>
+              <w:rPr>
+                <w:rFonts w:ascii="Open Sans" w:hAnsi="Open Sans" w:cs="Open Sans"/>
+                <w:b w:val="0"/>
+                <w:bCs w:val="0"/>
+              </w:rPr>
+            </w:pPr>
+            <w:r>
+              <w:rPr>
+                <w:rFonts w:ascii="Open Sans" w:hAnsi="Open Sans" w:cs="Open Sans"/>
+                <w:b w:val="0"/>
+                <w:bCs w:val="0"/>
+              </w:rPr>
+              <w:t>A10</w:t>
+            </w:r>
+            <w:r>
+              <w:rPr>
+                <w:rFonts w:ascii="Open Sans" w:hAnsi="Open Sans" w:cs="Open Sans"/>
+                <w:b w:val="0"/>
+                <w:bCs w:val="0"/>
+              </w:rPr>
+              <w:t xml:space="preserve"> </w:t>
+            </w:r>
+            <w:r>
+              <w:rPr>
+                <w:rFonts w:ascii="Open Sans" w:hAnsi="Open Sans" w:cs="Open Sans"/>
+                <w:b w:val="0"/>
+                <w:bCs w:val="0"/>
+              </w:rPr>
+              <w:t>- Insufficient Logging &amp; Monitoring</w:t>
+            </w:r>
+          </w:p>
+        </w:tc>
+        <w:tc>
+          <w:tcPr>
+            <w:tcW w:w="1418" w:type="dxa"/>
+            <w:shd w:val="clear" w:color="auto" w:fill="FCDD9B"/>
+          </w:tcPr>
+          <w:p>
+            <w:pPr>
+              <w:ind w:left="0"/>
+              <w:jc w:val="center"/>
+              <w:cnfStyle w:val="000000000000" w:firstRow="0" w:lastRow="0" w:firstColumn="0" w:lastColumn="0" w:oddVBand="0" w:evenVBand="0" w:oddHBand="0" w:evenHBand="0" w:firstRowFirstColumn="0" w:firstRowLastColumn="0" w:lastRowFirstColumn="0" w:lastRowLastColumn="0"/>
+              <w:rPr>
+                <w:rFonts w:ascii="Open Sans" w:hAnsi="Open Sans" w:cs="Open Sans"/>
+              </w:rPr>
+            </w:pPr>
+            <w:r>
+              <w:rPr>
+                <w:rFonts w:ascii="Open Sans" w:hAnsi="Open Sans" w:cs="Open Sans"/>
+              </w:rPr>
+              <w:t>Average</w:t>
+            </w:r>
+          </w:p>
+        </w:tc>
+        <w:tc>
+          <w:tcPr>
+            <w:tcW w:w="1275" w:type="dxa"/>
+            <w:shd w:val="clear" w:color="auto" w:fill="FAAC96"/>
+          </w:tcPr>
+          <w:p>
+            <w:pPr>
+              <w:ind w:left="0"/>
+              <w:jc w:val="center"/>
+              <w:cnfStyle w:val="000000000000" w:firstRow="0" w:lastRow="0" w:firstColumn="0" w:lastColumn="0" w:oddVBand="0" w:evenVBand="0" w:oddHBand="0" w:evenHBand="0" w:firstRowFirstColumn="0" w:firstRowLastColumn="0" w:lastRowFirstColumn="0" w:lastRowLastColumn="0"/>
+              <w:rPr>
+                <w:rFonts w:ascii="Open Sans" w:hAnsi="Open Sans" w:cs="Open Sans"/>
+              </w:rPr>
+            </w:pPr>
+            <w:r>
+              <w:rPr>
+                <w:rFonts w:ascii="Open Sans" w:hAnsi="Open Sans" w:cs="Open Sans"/>
+              </w:rPr>
+              <w:t>Widespread</w:t>
+            </w:r>
+          </w:p>
+        </w:tc>
+        <w:tc>
+          <w:tcPr>
+            <w:tcW w:w="1418" w:type="dxa"/>
+            <w:shd w:val="clear" w:color="auto" w:fill="FFFBBC"/>
+          </w:tcPr>
+          <w:p>
+            <w:pPr>
+              <w:ind w:left="0"/>
+              <w:jc w:val="center"/>
+              <w:cnfStyle w:val="000000000000" w:firstRow="0" w:lastRow="0" w:firstColumn="0" w:lastColumn="0" w:oddVBand="0" w:evenVBand="0" w:oddHBand="0" w:evenHBand="0" w:firstRowFirstColumn="0" w:firstRowLastColumn="0" w:lastRowFirstColumn="0" w:lastRowLastColumn="0"/>
+              <w:rPr>
+                <w:rFonts w:ascii="Open Sans" w:hAnsi="Open Sans" w:cs="Open Sans"/>
+              </w:rPr>
+            </w:pPr>
+            <w:r>
+              <w:rPr>
+                <w:rFonts w:ascii="Open Sans" w:hAnsi="Open Sans" w:cs="Open Sans"/>
+              </w:rPr>
+              <w:t>Difficult</w:t>
+            </w:r>
+          </w:p>
+        </w:tc>
+        <w:tc>
+          <w:tcPr>
+            <w:tcW w:w="1134" w:type="dxa"/>
+            <w:shd w:val="clear" w:color="auto" w:fill="FCDD9B"/>
+          </w:tcPr>
+          <w:p>
+            <w:pPr>
+              <w:ind w:left="0"/>
+              <w:jc w:val="center"/>
+              <w:cnfStyle w:val="000000000000" w:firstRow="0" w:lastRow="0" w:firstColumn="0" w:lastColumn="0" w:oddVBand="0" w:evenVBand="0" w:oddHBand="0" w:evenHBand="0" w:firstRowFirstColumn="0" w:firstRowLastColumn="0" w:lastRowFirstColumn="0" w:lastRowLastColumn="0"/>
+              <w:rPr>
+                <w:rFonts w:ascii="Open Sans" w:hAnsi="Open Sans" w:cs="Open Sans"/>
+              </w:rPr>
+            </w:pPr>
+            <w:r>
+              <w:rPr>
+                <w:rFonts w:ascii="Open Sans" w:hAnsi="Open Sans" w:cs="Open Sans"/>
+              </w:rPr>
+              <w:t>Moderate</w:t>
+            </w:r>
+          </w:p>
+        </w:tc>
+      </w:tr>
+    </w:tbl>
+    <w:p>
+      <w:pPr>
+        <w:pStyle w:val="BodyContent"/>
+        <w:ind w:right="657"/>
+        <w:rPr>
+          <w:rFonts w:asciiTheme="minorHAnsi" w:hAnsiTheme="minorHAnsi" w:cstheme="minorHAnsi"/>
+          <w:sz w:val="20"/>
+          <w:szCs w:val="20"/>
+        </w:rPr>
+      </w:pPr>
+    </w:p>
+    <w:p>
+      <w:pPr>
+        <w:pStyle w:val="BodyContent"/>
+        <w:ind w:right="657"/>
+        <w:rPr>
+          <w:rFonts w:asciiTheme="minorHAnsi" w:hAnsiTheme="minorHAnsi" w:cstheme="minorHAnsi"/>
+          <w:sz w:val="20"/>
+          <w:szCs w:val="20"/>
+        </w:rPr>
+      </w:pPr>
+      <w:r>
+        <w:rPr>
+          <w:rFonts w:asciiTheme="minorHAnsi" w:hAnsiTheme="minorHAnsi" w:cstheme="minorHAnsi"/>
+          <w:sz w:val="20"/>
+          <w:szCs w:val="20"/>
+        </w:rPr>
+        <w:t>List of OWASP -201</w:t>
+      </w:r>
+      <w:r>
+        <w:rPr>
+          <w:rFonts w:asciiTheme="minorHAnsi" w:hAnsiTheme="minorHAnsi" w:cstheme="minorHAnsi"/>
+          <w:sz w:val="20"/>
+          <w:szCs w:val="20"/>
+        </w:rPr>
+        <w:t>3</w:t>
+      </w:r>
+      <w:r>
+        <w:rPr>
+          <w:rFonts w:asciiTheme="minorHAnsi" w:hAnsiTheme="minorHAnsi" w:cstheme="minorHAnsi"/>
+          <w:sz w:val="20"/>
+          <w:szCs w:val="20"/>
+        </w:rPr>
+        <w:t xml:space="preserve"> rules that had any findings in this application</w:t>
+      </w:r>
+      <w:r>
+        <w:rPr>
+          <w:rFonts w:asciiTheme="minorHAnsi" w:hAnsiTheme="minorHAnsi" w:cstheme="minorHAnsi"/>
+          <w:sz w:val="20"/>
+          <w:szCs w:val="20"/>
+        </w:rPr>
+        <w:t>.</w:t>
+      </w:r>
+    </w:p>
+    <w:tbl>
+      <w:tblPr>
+        <w:tblStyle w:val="GridTable1Light-Accent1"/>
+        <w:tblW w:w="9351" w:type="dxa"/>
+        <w:tblLayout w:type="fixed"/>
+        <w:tblLook w:val="04A0" w:firstRow="1" w:lastRow="0" w:firstColumn="1" w:lastColumn="0" w:noHBand="0" w:noVBand="1"/>
+        <w:tblDescription w:val="TABLE;QUALITY_STANDARDS_EVOLUTION;STD=OWASP-2013"/>
+      </w:tblPr>
+      <w:tblGrid>
+        <w:gridCol w:w="5382"/>
+        <w:gridCol w:w="1276"/>
+        <w:gridCol w:w="1417"/>
+        <w:gridCol w:w="1276"/>
+      </w:tblGrid>
+      <w:tr>
+        <w:trPr>
+          <w:cnfStyle w:val="100000000000" w:firstRow="1" w:lastRow="0" w:firstColumn="0" w:lastColumn="0" w:oddVBand="0" w:evenVBand="0" w:oddHBand="0" w:evenHBand="0" w:firstRowFirstColumn="0" w:firstRowLastColumn="0" w:lastRowFirstColumn="0" w:lastRowLastColumn="0"/>
+          <w:trHeight w:val="585"/>
+        </w:trPr>
+        <w:tc>
+          <w:tcPr>
+            <w:cnfStyle w:val="001000000000" w:firstRow="0" w:lastRow="0" w:firstColumn="1" w:lastColumn="0" w:oddVBand="0" w:evenVBand="0" w:oddHBand="0" w:evenHBand="0" w:firstRowFirstColumn="0" w:firstRowLastColumn="0" w:lastRowFirstColumn="0" w:lastRowLastColumn="0"/>
+            <w:tcW w:w="5382" w:type="dxa"/>
+            <w:shd w:val="clear" w:color="auto" w:fill="DBE5F1" w:themeFill="accent1" w:themeFillTint="33"/>
+            <w:vAlign w:val="center"/>
+          </w:tcPr>
+          <w:p>
+            <w:pPr>
+              <w:ind w:left="330" w:right="657"/>
+              <w:jc w:val="left"/>
+              <w:rPr>
+                <w:rFonts w:ascii="Open Sans" w:hAnsi="Open Sans" w:cs="Open Sans"/>
+              </w:rPr>
+            </w:pPr>
+            <w:r>
+              <w:rPr>
+                <w:rFonts w:ascii="Open Sans" w:hAnsi="Open Sans" w:cs="Open Sans"/>
+              </w:rPr>
+              <w:t>OWASP-2013</w:t>
+            </w:r>
+          </w:p>
+        </w:tc>
+        <w:tc>
+          <w:tcPr>
+            <w:tcW w:w="1276" w:type="dxa"/>
+            <w:shd w:val="clear" w:color="auto" w:fill="DBE5F1" w:themeFill="accent1" w:themeFillTint="33"/>
+            <w:vAlign w:val="center"/>
+          </w:tcPr>
+          <w:p>
+            <w:pPr>
+              <w:ind w:left="72"/>
+              <w:jc w:val="center"/>
+              <w:cnfStyle w:val="100000000000" w:firstRow="1" w:lastRow="0" w:firstColumn="0" w:lastColumn="0" w:oddVBand="0" w:evenVBand="0" w:oddHBand="0" w:evenHBand="0" w:firstRowFirstColumn="0" w:firstRowLastColumn="0" w:lastRowFirstColumn="0" w:lastRowLastColumn="0"/>
+              <w:rPr>
+                <w:rFonts w:ascii="Open Sans" w:hAnsi="Open Sans" w:cs="Open Sans"/>
+                <w:b w:val="0"/>
+              </w:rPr>
+            </w:pPr>
+            <w:r>
+              <w:rPr>
+                <w:rFonts w:ascii="Open Sans" w:hAnsi="Open Sans" w:cs="Open Sans"/>
+                <w:b w:val="0"/>
+              </w:rPr>
+              <w:t xml:space="preserve">Total </w:t>
+            </w:r>
+          </w:p>
+        </w:tc>
+        <w:tc>
+          <w:tcPr>
+            <w:tcW w:w="1417" w:type="dxa"/>
+            <w:shd w:val="clear" w:color="auto" w:fill="DBE5F1" w:themeFill="accent1" w:themeFillTint="33"/>
+            <w:vAlign w:val="center"/>
+          </w:tcPr>
+          <w:p>
+            <w:pPr>
+              <w:ind w:left="66" w:right="72"/>
+              <w:jc w:val="center"/>
+              <w:cnfStyle w:val="100000000000" w:firstRow="1" w:lastRow="0" w:firstColumn="0" w:lastColumn="0" w:oddVBand="0" w:evenVBand="0" w:oddHBand="0" w:evenHBand="0" w:firstRowFirstColumn="0" w:firstRowLastColumn="0" w:lastRowFirstColumn="0" w:lastRowLastColumn="0"/>
+              <w:rPr>
+                <w:rFonts w:ascii="Open Sans" w:hAnsi="Open Sans" w:cs="Open Sans"/>
+                <w:b w:val="0"/>
+              </w:rPr>
+            </w:pPr>
+            <w:r>
+              <w:rPr>
+                <w:rFonts w:ascii="Open Sans" w:hAnsi="Open Sans" w:cs="Open Sans"/>
+                <w:b w:val="0"/>
+              </w:rPr>
+              <w:t xml:space="preserve">Added </w:t>
+            </w:r>
+          </w:p>
+        </w:tc>
+        <w:tc>
+          <w:tcPr>
+            <w:tcW w:w="1276" w:type="dxa"/>
+            <w:shd w:val="clear" w:color="auto" w:fill="DBE5F1" w:themeFill="accent1" w:themeFillTint="33"/>
+            <w:vAlign w:val="center"/>
+          </w:tcPr>
+          <w:p>
+            <w:pPr>
+              <w:ind w:left="-18" w:right="-18"/>
+              <w:jc w:val="center"/>
+              <w:cnfStyle w:val="100000000000" w:firstRow="1" w:lastRow="0" w:firstColumn="0" w:lastColumn="0" w:oddVBand="0" w:evenVBand="0" w:oddHBand="0" w:evenHBand="0" w:firstRowFirstColumn="0" w:firstRowLastColumn="0" w:lastRowFirstColumn="0" w:lastRowLastColumn="0"/>
+              <w:rPr>
+                <w:rFonts w:ascii="Open Sans" w:hAnsi="Open Sans" w:cs="Open Sans"/>
+                <w:b w:val="0"/>
+              </w:rPr>
+            </w:pPr>
+            <w:r>
+              <w:rPr>
+                <w:rFonts w:ascii="Open Sans" w:hAnsi="Open Sans" w:cs="Open Sans"/>
+                <w:b w:val="0"/>
+              </w:rPr>
+              <w:t xml:space="preserve">Removed </w:t>
+            </w:r>
+          </w:p>
+        </w:tc>
+      </w:tr>
+      <w:tr>
+        <w:trPr>
+          <w:trHeight w:val="360"/>
+        </w:trPr>
+        <w:tc>
+          <w:tcPr>
+            <w:cnfStyle w:val="001000000000" w:firstRow="0" w:lastRow="0" w:firstColumn="1" w:lastColumn="0" w:oddVBand="0" w:evenVBand="0" w:oddHBand="0" w:evenHBand="0" w:firstRowFirstColumn="0" w:firstRowLastColumn="0" w:lastRowFirstColumn="0" w:lastRowLastColumn="0"/>
+            <w:tcW w:w="5382" w:type="dxa"/>
+          </w:tcPr>
+          <w:p>
+            <w:pPr>
+              <w:ind w:right="657"/>
+              <w:jc w:val="left"/>
+              <w:rPr>
+                <w:rFonts w:ascii="Open Sans" w:hAnsi="Open Sans" w:cs="Open Sans"/>
+                <w:b w:val="0"/>
+              </w:rPr>
+            </w:pPr>
+            <w:r>
+              <w:rPr>
+                <w:rFonts w:ascii="Open Sans" w:hAnsi="Open Sans" w:cs="Open Sans"/>
+                <w:b w:val="0"/>
+              </w:rPr>
+              <w:t>A</w:t>
+            </w:r>
+            <w:r>
+              <w:rPr>
+                <w:rFonts w:ascii="Open Sans" w:hAnsi="Open Sans" w:cs="Open Sans"/>
+                <w:b w:val="0"/>
+              </w:rPr>
+              <w:t>1</w:t>
+            </w:r>
+          </w:p>
+        </w:tc>
+        <w:tc>
+          <w:tcPr>
+            <w:tcW w:w="1276" w:type="dxa"/>
+          </w:tcPr>
+          <w:p>
+            <w:pPr>
+              <w:ind w:left="0"/>
+              <w:jc w:val="center"/>
+              <w:cnfStyle w:val="000000000000" w:firstRow="0" w:lastRow="0" w:firstColumn="0" w:lastColumn="0" w:oddVBand="0" w:evenVBand="0" w:oddHBand="0" w:evenHBand="0" w:firstRowFirstColumn="0" w:firstRowLastColumn="0" w:lastRowFirstColumn="0" w:lastRowLastColumn="0"/>
+              <w:rPr>
+                <w:rFonts w:ascii="Open Sans" w:hAnsi="Open Sans" w:cs="Open Sans"/>
+              </w:rPr>
+            </w:pPr>
+            <w:r>
+              <w:rPr>
+                <w:rFonts w:ascii="Open Sans" w:hAnsi="Open Sans" w:cs="Open Sans"/>
+              </w:rPr>
               <w:t>0</w:t>
             </w:r>
           </w:p>
         </w:tc>
         <w:tc>
           <w:tcPr>
-            <w:tcW w:w="1355" w:type="dxa"/>
+            <w:tcW w:w="1417" w:type="dxa"/>
+          </w:tcPr>
+          <w:p>
+            <w:pPr>
+              <w:ind w:left="0"/>
+              <w:jc w:val="center"/>
+              <w:cnfStyle w:val="000000000000" w:firstRow="0" w:lastRow="0" w:firstColumn="0" w:lastColumn="0" w:oddVBand="0" w:evenVBand="0" w:oddHBand="0" w:evenHBand="0" w:firstRowFirstColumn="0" w:firstRowLastColumn="0" w:lastRowFirstColumn="0" w:lastRowLastColumn="0"/>
+              <w:rPr>
+                <w:rFonts w:ascii="Open Sans" w:hAnsi="Open Sans" w:cs="Open Sans"/>
+              </w:rPr>
+            </w:pPr>
+            <w:r>
+              <w:rPr>
+                <w:rFonts w:ascii="Open Sans" w:hAnsi="Open Sans" w:cs="Open Sans"/>
+              </w:rPr>
+              <w:t>0</w:t>
+            </w:r>
+          </w:p>
+        </w:tc>
+        <w:tc>
+          <w:tcPr>
+            <w:tcW w:w="1276" w:type="dxa"/>
+          </w:tcPr>
+          <w:p>
+            <w:pPr>
+              <w:ind w:left="0"/>
+              <w:jc w:val="center"/>
+              <w:cnfStyle w:val="000000000000" w:firstRow="0" w:lastRow="0" w:firstColumn="0" w:lastColumn="0" w:oddVBand="0" w:evenVBand="0" w:oddHBand="0" w:evenHBand="0" w:firstRowFirstColumn="0" w:firstRowLastColumn="0" w:lastRowFirstColumn="0" w:lastRowLastColumn="0"/>
+              <w:rPr>
+                <w:rFonts w:ascii="Open Sans" w:hAnsi="Open Sans" w:cs="Open Sans"/>
+              </w:rPr>
+            </w:pPr>
+            <w:r>
+              <w:rPr>
+                <w:rFonts w:ascii="Open Sans" w:hAnsi="Open Sans" w:cs="Open Sans"/>
+              </w:rPr>
+              <w:t>0</w:t>
+            </w:r>
+          </w:p>
+        </w:tc>
+      </w:tr>
+      <w:tr>
+        <w:trPr>
+          <w:trHeight w:val="360"/>
+        </w:trPr>
+        <w:tc>
+          <w:tcPr>
+            <w:cnfStyle w:val="001000000000" w:firstRow="0" w:lastRow="0" w:firstColumn="1" w:lastColumn="0" w:oddVBand="0" w:evenVBand="0" w:oddHBand="0" w:evenHBand="0" w:firstRowFirstColumn="0" w:firstRowLastColumn="0" w:lastRowFirstColumn="0" w:lastRowLastColumn="0"/>
+            <w:tcW w:w="5382" w:type="dxa"/>
+          </w:tcPr>
+          <w:p>
+            <w:pPr>
+              <w:ind w:right="657"/>
+              <w:jc w:val="left"/>
+              <w:rPr>
+                <w:rFonts w:ascii="Open Sans" w:hAnsi="Open Sans" w:cs="Open Sans"/>
+                <w:b w:val="0"/>
+              </w:rPr>
+            </w:pPr>
+            <w:r>
+              <w:rPr>
+                <w:rFonts w:ascii="Open Sans" w:hAnsi="Open Sans" w:cs="Open Sans"/>
+                <w:b w:val="0"/>
+              </w:rPr>
+              <w:t>A</w:t>
+            </w:r>
+            <w:r>
+              <w:rPr>
+                <w:rFonts w:ascii="Open Sans" w:hAnsi="Open Sans" w:cs="Open Sans"/>
+                <w:b w:val="0"/>
+              </w:rPr>
+              <w:t>2</w:t>
+            </w:r>
+          </w:p>
+        </w:tc>
+        <w:tc>
+          <w:tcPr>
+            <w:tcW w:w="1276" w:type="dxa"/>
+          </w:tcPr>
+          <w:p>
+            <w:pPr>
+              <w:ind w:left="0"/>
+              <w:jc w:val="center"/>
+              <w:cnfStyle w:val="000000000000" w:firstRow="0" w:lastRow="0" w:firstColumn="0" w:lastColumn="0" w:oddVBand="0" w:evenVBand="0" w:oddHBand="0" w:evenHBand="0" w:firstRowFirstColumn="0" w:firstRowLastColumn="0" w:lastRowFirstColumn="0" w:lastRowLastColumn="0"/>
+              <w:rPr>
+                <w:rFonts w:ascii="Open Sans" w:hAnsi="Open Sans" w:cs="Open Sans"/>
+              </w:rPr>
+            </w:pPr>
+            <w:r>
+              <w:rPr>
+                <w:rFonts w:ascii="Open Sans" w:hAnsi="Open Sans" w:cs="Open Sans"/>
+              </w:rPr>
+              <w:t>0</w:t>
+            </w:r>
+          </w:p>
+        </w:tc>
+        <w:tc>
+          <w:tcPr>
+            <w:tcW w:w="1417" w:type="dxa"/>
+          </w:tcPr>
+          <w:p>
+            <w:pPr>
+              <w:ind w:left="0"/>
+              <w:jc w:val="center"/>
+              <w:cnfStyle w:val="000000000000" w:firstRow="0" w:lastRow="0" w:firstColumn="0" w:lastColumn="0" w:oddVBand="0" w:evenVBand="0" w:oddHBand="0" w:evenHBand="0" w:firstRowFirstColumn="0" w:firstRowLastColumn="0" w:lastRowFirstColumn="0" w:lastRowLastColumn="0"/>
+              <w:rPr>
+                <w:rFonts w:ascii="Open Sans" w:hAnsi="Open Sans" w:cs="Open Sans"/>
+              </w:rPr>
+            </w:pPr>
+            <w:r>
+              <w:rPr>
+                <w:rFonts w:ascii="Open Sans" w:hAnsi="Open Sans" w:cs="Open Sans"/>
+              </w:rPr>
+              <w:t>0</w:t>
+            </w:r>
+          </w:p>
+        </w:tc>
+        <w:tc>
+          <w:tcPr>
+            <w:tcW w:w="1276" w:type="dxa"/>
+          </w:tcPr>
+          <w:p>
+            <w:pPr>
+              <w:ind w:left="0"/>
+              <w:jc w:val="center"/>
+              <w:cnfStyle w:val="000000000000" w:firstRow="0" w:lastRow="0" w:firstColumn="0" w:lastColumn="0" w:oddVBand="0" w:evenVBand="0" w:oddHBand="0" w:evenHBand="0" w:firstRowFirstColumn="0" w:firstRowLastColumn="0" w:lastRowFirstColumn="0" w:lastRowLastColumn="0"/>
+              <w:rPr>
+                <w:rFonts w:ascii="Open Sans" w:hAnsi="Open Sans" w:cs="Open Sans"/>
+              </w:rPr>
+            </w:pPr>
+            <w:r>
+              <w:rPr>
+                <w:rFonts w:ascii="Open Sans" w:hAnsi="Open Sans" w:cs="Open Sans"/>
+              </w:rPr>
+              <w:t>0</w:t>
+            </w:r>
+          </w:p>
+        </w:tc>
+      </w:tr>
+      <w:tr>
+        <w:trPr>
+          <w:trHeight w:val="360"/>
+        </w:trPr>
+        <w:tc>
+          <w:tcPr>
+            <w:cnfStyle w:val="001000000000" w:firstRow="0" w:lastRow="0" w:firstColumn="1" w:lastColumn="0" w:oddVBand="0" w:evenVBand="0" w:oddHBand="0" w:evenHBand="0" w:firstRowFirstColumn="0" w:firstRowLastColumn="0" w:lastRowFirstColumn="0" w:lastRowLastColumn="0"/>
+            <w:tcW w:w="5382" w:type="dxa"/>
+          </w:tcPr>
+          <w:p>
+            <w:pPr>
+              <w:ind w:right="657"/>
+              <w:jc w:val="left"/>
+              <w:rPr>
+                <w:rFonts w:ascii="Open Sans" w:hAnsi="Open Sans" w:cs="Open Sans"/>
+                <w:b w:val="0"/>
+              </w:rPr>
+            </w:pPr>
+            <w:r>
+              <w:rPr>
+                <w:rFonts w:ascii="Open Sans" w:hAnsi="Open Sans" w:cs="Open Sans"/>
+                <w:b w:val="0"/>
+              </w:rPr>
+              <w:t>A</w:t>
+            </w:r>
+            <w:r>
+              <w:rPr>
+                <w:rFonts w:ascii="Open Sans" w:hAnsi="Open Sans" w:cs="Open Sans"/>
+                <w:b w:val="0"/>
+              </w:rPr>
+              <w:t>3</w:t>
+            </w:r>
+          </w:p>
+        </w:tc>
+        <w:tc>
+          <w:tcPr>
+            <w:tcW w:w="1276" w:type="dxa"/>
+          </w:tcPr>
+          <w:p>
+            <w:pPr>
+              <w:ind w:left="0"/>
+              <w:jc w:val="center"/>
+              <w:cnfStyle w:val="000000000000" w:firstRow="0" w:lastRow="0" w:firstColumn="0" w:lastColumn="0" w:oddVBand="0" w:evenVBand="0" w:oddHBand="0" w:evenHBand="0" w:firstRowFirstColumn="0" w:firstRowLastColumn="0" w:lastRowFirstColumn="0" w:lastRowLastColumn="0"/>
+              <w:rPr>
+                <w:rFonts w:ascii="Open Sans" w:hAnsi="Open Sans" w:cs="Open Sans"/>
+              </w:rPr>
+            </w:pPr>
+            <w:r>
+              <w:rPr>
+                <w:rFonts w:ascii="Open Sans" w:hAnsi="Open Sans" w:cs="Open Sans"/>
+              </w:rPr>
+              <w:t>0</w:t>
+            </w:r>
+          </w:p>
+        </w:tc>
+        <w:tc>
+          <w:tcPr>
+            <w:tcW w:w="1417" w:type="dxa"/>
+          </w:tcPr>
+          <w:p>
+            <w:pPr>
+              <w:ind w:left="0"/>
+              <w:jc w:val="center"/>
+              <w:cnfStyle w:val="000000000000" w:firstRow="0" w:lastRow="0" w:firstColumn="0" w:lastColumn="0" w:oddVBand="0" w:evenVBand="0" w:oddHBand="0" w:evenHBand="0" w:firstRowFirstColumn="0" w:firstRowLastColumn="0" w:lastRowFirstColumn="0" w:lastRowLastColumn="0"/>
+              <w:rPr>
+                <w:rFonts w:ascii="Open Sans" w:hAnsi="Open Sans" w:cs="Open Sans"/>
+              </w:rPr>
+            </w:pPr>
+            <w:r>
+              <w:rPr>
+                <w:rFonts w:ascii="Open Sans" w:hAnsi="Open Sans" w:cs="Open Sans"/>
+              </w:rPr>
+              <w:t>0</w:t>
+            </w:r>
+          </w:p>
+        </w:tc>
+        <w:tc>
+          <w:tcPr>
+            <w:tcW w:w="1276" w:type="dxa"/>
+          </w:tcPr>
+          <w:p>
+            <w:pPr>
+              <w:ind w:left="0"/>
+              <w:jc w:val="center"/>
+              <w:cnfStyle w:val="000000000000" w:firstRow="0" w:lastRow="0" w:firstColumn="0" w:lastColumn="0" w:oddVBand="0" w:evenVBand="0" w:oddHBand="0" w:evenHBand="0" w:firstRowFirstColumn="0" w:firstRowLastColumn="0" w:lastRowFirstColumn="0" w:lastRowLastColumn="0"/>
+              <w:rPr>
+                <w:rFonts w:ascii="Open Sans" w:hAnsi="Open Sans" w:cs="Open Sans"/>
+              </w:rPr>
+            </w:pPr>
+            <w:r>
+              <w:rPr>
+                <w:rFonts w:ascii="Open Sans" w:hAnsi="Open Sans" w:cs="Open Sans"/>
+              </w:rPr>
+              <w:t>0</w:t>
+            </w:r>
+          </w:p>
+        </w:tc>
+      </w:tr>
+      <w:tr>
+        <w:trPr>
+          <w:trHeight w:val="360"/>
+        </w:trPr>
+        <w:tc>
+          <w:tcPr>
+            <w:cnfStyle w:val="001000000000" w:firstRow="0" w:lastRow="0" w:firstColumn="1" w:lastColumn="0" w:oddVBand="0" w:evenVBand="0" w:oddHBand="0" w:evenHBand="0" w:firstRowFirstColumn="0" w:firstRowLastColumn="0" w:lastRowFirstColumn="0" w:lastRowLastColumn="0"/>
+            <w:tcW w:w="5382" w:type="dxa"/>
+          </w:tcPr>
+          <w:p>
+            <w:pPr>
+              <w:ind w:right="657"/>
+              <w:jc w:val="left"/>
+              <w:rPr>
+                <w:rFonts w:ascii="Open Sans" w:hAnsi="Open Sans" w:cs="Open Sans"/>
+                <w:b w:val="0"/>
+              </w:rPr>
+            </w:pPr>
+            <w:r>
+              <w:rPr>
+                <w:rFonts w:ascii="Open Sans" w:hAnsi="Open Sans" w:cs="Open Sans"/>
+                <w:b w:val="0"/>
+              </w:rPr>
+              <w:t>A</w:t>
+            </w:r>
+            <w:r>
+              <w:rPr>
+                <w:rFonts w:ascii="Open Sans" w:hAnsi="Open Sans" w:cs="Open Sans"/>
+                <w:b w:val="0"/>
+              </w:rPr>
+              <w:t>4</w:t>
+            </w:r>
+          </w:p>
+        </w:tc>
+        <w:tc>
+          <w:tcPr>
+            <w:tcW w:w="1276" w:type="dxa"/>
+          </w:tcPr>
+          <w:p>
+            <w:pPr>
+              <w:ind w:left="0"/>
+              <w:jc w:val="center"/>
+              <w:cnfStyle w:val="000000000000" w:firstRow="0" w:lastRow="0" w:firstColumn="0" w:lastColumn="0" w:oddVBand="0" w:evenVBand="0" w:oddHBand="0" w:evenHBand="0" w:firstRowFirstColumn="0" w:firstRowLastColumn="0" w:lastRowFirstColumn="0" w:lastRowLastColumn="0"/>
+              <w:rPr>
+                <w:rFonts w:ascii="Open Sans" w:hAnsi="Open Sans" w:cs="Open Sans"/>
+              </w:rPr>
+            </w:pPr>
+            <w:r>
+              <w:rPr>
+                <w:rFonts w:ascii="Open Sans" w:hAnsi="Open Sans" w:cs="Open Sans"/>
+              </w:rPr>
+              <w:t>0</w:t>
+            </w:r>
+          </w:p>
+        </w:tc>
+        <w:tc>
+          <w:tcPr>
+            <w:tcW w:w="1417" w:type="dxa"/>
+          </w:tcPr>
+          <w:p>
+            <w:pPr>
+              <w:ind w:left="0"/>
+              <w:jc w:val="center"/>
+              <w:cnfStyle w:val="000000000000" w:firstRow="0" w:lastRow="0" w:firstColumn="0" w:lastColumn="0" w:oddVBand="0" w:evenVBand="0" w:oddHBand="0" w:evenHBand="0" w:firstRowFirstColumn="0" w:firstRowLastColumn="0" w:lastRowFirstColumn="0" w:lastRowLastColumn="0"/>
+              <w:rPr>
+                <w:rFonts w:ascii="Open Sans" w:hAnsi="Open Sans" w:cs="Open Sans"/>
+              </w:rPr>
+            </w:pPr>
+            <w:r>
+              <w:rPr>
+                <w:rFonts w:ascii="Open Sans" w:hAnsi="Open Sans" w:cs="Open Sans"/>
+              </w:rPr>
+              <w:t>0</w:t>
+            </w:r>
+          </w:p>
+        </w:tc>
+        <w:tc>
+          <w:tcPr>
+            <w:tcW w:w="1276" w:type="dxa"/>
+          </w:tcPr>
+          <w:p>
+            <w:pPr>
+              <w:ind w:left="0"/>
+              <w:jc w:val="center"/>
+              <w:cnfStyle w:val="000000000000" w:firstRow="0" w:lastRow="0" w:firstColumn="0" w:lastColumn="0" w:oddVBand="0" w:evenVBand="0" w:oddHBand="0" w:evenHBand="0" w:firstRowFirstColumn="0" w:firstRowLastColumn="0" w:lastRowFirstColumn="0" w:lastRowLastColumn="0"/>
+              <w:rPr>
+                <w:rFonts w:ascii="Open Sans" w:hAnsi="Open Sans" w:cs="Open Sans"/>
+              </w:rPr>
+            </w:pPr>
+            <w:r>
+              <w:rPr>
+                <w:rFonts w:ascii="Open Sans" w:hAnsi="Open Sans" w:cs="Open Sans"/>
+              </w:rPr>
+              <w:t>0</w:t>
+            </w:r>
+          </w:p>
+        </w:tc>
+      </w:tr>
+      <w:tr>
+        <w:trPr>
+          <w:trHeight w:val="360"/>
+        </w:trPr>
+        <w:tc>
+          <w:tcPr>
+            <w:cnfStyle w:val="001000000000" w:firstRow="0" w:lastRow="0" w:firstColumn="1" w:lastColumn="0" w:oddVBand="0" w:evenVBand="0" w:oddHBand="0" w:evenHBand="0" w:firstRowFirstColumn="0" w:firstRowLastColumn="0" w:lastRowFirstColumn="0" w:lastRowLastColumn="0"/>
+            <w:tcW w:w="5382" w:type="dxa"/>
+          </w:tcPr>
+          <w:p>
+            <w:pPr>
+              <w:ind w:right="657"/>
+              <w:jc w:val="left"/>
+              <w:rPr>
+                <w:rFonts w:ascii="Open Sans" w:hAnsi="Open Sans" w:cs="Open Sans"/>
+                <w:b w:val="0"/>
+              </w:rPr>
+            </w:pPr>
+            <w:r>
+              <w:rPr>
+                <w:rFonts w:ascii="Open Sans" w:hAnsi="Open Sans" w:cs="Open Sans"/>
+                <w:b w:val="0"/>
+              </w:rPr>
+              <w:t>…</w:t>
+            </w:r>
+          </w:p>
+        </w:tc>
+        <w:tc>
+          <w:tcPr>
+            <w:tcW w:w="1276" w:type="dxa"/>
+          </w:tcPr>
+          <w:p>
+            <w:pPr>
+              <w:ind w:left="0"/>
+              <w:jc w:val="center"/>
+              <w:cnfStyle w:val="000000000000" w:firstRow="0" w:lastRow="0" w:firstColumn="0" w:lastColumn="0" w:oddVBand="0" w:evenVBand="0" w:oddHBand="0" w:evenHBand="0" w:firstRowFirstColumn="0" w:firstRowLastColumn="0" w:lastRowFirstColumn="0" w:lastRowLastColumn="0"/>
+              <w:rPr>
+                <w:rFonts w:ascii="Open Sans" w:hAnsi="Open Sans" w:cs="Open Sans"/>
+              </w:rPr>
+            </w:pPr>
+            <w:r>
+              <w:rPr>
+                <w:rFonts w:ascii="Open Sans" w:hAnsi="Open Sans" w:cs="Open Sans"/>
+              </w:rPr>
+              <w:t>0</w:t>
+            </w:r>
+          </w:p>
+        </w:tc>
+        <w:tc>
+          <w:tcPr>
+            <w:tcW w:w="1417" w:type="dxa"/>
+          </w:tcPr>
+          <w:p>
+            <w:pPr>
+              <w:ind w:left="0"/>
+              <w:jc w:val="center"/>
+              <w:cnfStyle w:val="000000000000" w:firstRow="0" w:lastRow="0" w:firstColumn="0" w:lastColumn="0" w:oddVBand="0" w:evenVBand="0" w:oddHBand="0" w:evenHBand="0" w:firstRowFirstColumn="0" w:firstRowLastColumn="0" w:lastRowFirstColumn="0" w:lastRowLastColumn="0"/>
+              <w:rPr>
+                <w:rFonts w:ascii="Open Sans" w:hAnsi="Open Sans" w:cs="Open Sans"/>
+              </w:rPr>
+            </w:pPr>
+            <w:r>
+              <w:rPr>
+                <w:rFonts w:ascii="Open Sans" w:hAnsi="Open Sans" w:cs="Open Sans"/>
+              </w:rPr>
+              <w:t>0</w:t>
+            </w:r>
+          </w:p>
+        </w:tc>
+        <w:tc>
+          <w:tcPr>
+            <w:tcW w:w="1276" w:type="dxa"/>
           </w:tcPr>
           <w:p>
             <w:pPr>
@@ -7849,6 +9281,7 @@
           <w:rFonts w:eastAsia="Calibri"/>
           <w:lang w:eastAsia="en-US"/>
         </w:rPr>
+        <w:lastRenderedPageBreak/>
         <w:br w:type="page"/>
       </w:r>
     </w:p>
@@ -7861,8 +9294,8 @@
           <w:rFonts w:eastAsia="Calibri"/>
         </w:rPr>
       </w:pPr>
-      <w:bookmarkStart w:id="13" w:name="_Toc531862201"/>
-      <w:bookmarkStart w:id="14" w:name="_Toc531948647"/>
+      <w:bookmarkStart w:id="12" w:name="_Toc531862201"/>
+      <w:bookmarkStart w:id="13" w:name="_Toc531948647"/>
       <w:r>
         <w:rPr>
           <w:rFonts w:eastAsia="Calibri"/>
@@ -7885,8 +9318,8 @@
         </w:rPr>
         <w:t xml:space="preserve"> A1 - Injection</w:t>
       </w:r>
+      <w:bookmarkEnd w:id="12"/>
       <w:bookmarkEnd w:id="13"/>
-      <w:bookmarkEnd w:id="14"/>
     </w:p>
     <w:p>
       <w:pPr>
@@ -7978,9 +9411,9 @@
         <w:tblDescription w:val="TABLE;RULES_LIST_STATISTICS_RATIO;METRICS=A1-2013"/>
       </w:tblPr>
       <w:tblGrid>
-        <w:gridCol w:w="4585"/>
-        <w:gridCol w:w="1440"/>
-        <w:gridCol w:w="1530"/>
+        <w:gridCol w:w="4390"/>
+        <w:gridCol w:w="1559"/>
+        <w:gridCol w:w="1606"/>
         <w:gridCol w:w="1445"/>
       </w:tblGrid>
       <w:tr>
@@ -7991,7 +9424,7 @@
         <w:tc>
           <w:tcPr>
             <w:cnfStyle w:val="001000000000" w:firstRow="0" w:lastRow="0" w:firstColumn="1" w:lastColumn="0" w:oddVBand="0" w:evenVBand="0" w:oddHBand="0" w:evenHBand="0" w:firstRowFirstColumn="0" w:firstRowLastColumn="0" w:lastRowFirstColumn="0" w:lastRowLastColumn="0"/>
-            <w:tcW w:w="4585" w:type="dxa"/>
+            <w:tcW w:w="4390" w:type="dxa"/>
             <w:shd w:val="clear" w:color="auto" w:fill="DBE5F1" w:themeFill="accent1" w:themeFillTint="33"/>
             <w:vAlign w:val="center"/>
           </w:tcPr>
@@ -8013,7 +9446,7 @@
         </w:tc>
         <w:tc>
           <w:tcPr>
-            <w:tcW w:w="1440" w:type="dxa"/>
+            <w:tcW w:w="1559" w:type="dxa"/>
             <w:shd w:val="clear" w:color="auto" w:fill="DBE5F1" w:themeFill="accent1" w:themeFillTint="33"/>
             <w:vAlign w:val="center"/>
           </w:tcPr>
@@ -8034,18 +9467,11 @@
               </w:rPr>
               <w:t xml:space="preserve">Total </w:t>
             </w:r>
-            <w:r>
-              <w:rPr>
-                <w:rFonts w:ascii="Open Sans" w:hAnsi="Open Sans" w:cs="Open Sans"/>
-                <w:b w:val="0"/>
-              </w:rPr>
-              <w:t>Vulnerabilities</w:t>
-            </w:r>
-          </w:p>
-        </w:tc>
-        <w:tc>
-          <w:tcPr>
-            <w:tcW w:w="1530" w:type="dxa"/>
+          </w:p>
+        </w:tc>
+        <w:tc>
+          <w:tcPr>
+            <w:tcW w:w="1606" w:type="dxa"/>
             <w:shd w:val="clear" w:color="auto" w:fill="DBE5F1" w:themeFill="accent1" w:themeFillTint="33"/>
             <w:vAlign w:val="center"/>
           </w:tcPr>
@@ -8066,13 +9492,6 @@
               </w:rPr>
               <w:t xml:space="preserve">Added </w:t>
             </w:r>
-            <w:r>
-              <w:rPr>
-                <w:rFonts w:ascii="Open Sans" w:hAnsi="Open Sans" w:cs="Open Sans"/>
-                <w:b w:val="0"/>
-              </w:rPr>
-              <w:t>Vulnerabilities</w:t>
-            </w:r>
           </w:p>
         </w:tc>
         <w:tc>
@@ -8097,13 +9516,6 @@
                 <w:b w:val="0"/>
               </w:rPr>
               <w:t xml:space="preserve">Removed </w:t>
-            </w:r>
-            <w:r>
-              <w:rPr>
-                <w:rFonts w:ascii="Open Sans" w:hAnsi="Open Sans" w:cs="Open Sans"/>
-                <w:b w:val="0"/>
-              </w:rPr>
-              <w:t>Vulnerabilities</w:t>
             </w:r>
           </w:p>
         </w:tc>
@@ -8115,7 +9527,7 @@
         <w:tc>
           <w:tcPr>
             <w:cnfStyle w:val="001000000000" w:firstRow="0" w:lastRow="0" w:firstColumn="1" w:lastColumn="0" w:oddVBand="0" w:evenVBand="0" w:oddHBand="0" w:evenHBand="0" w:firstRowFirstColumn="0" w:firstRowLastColumn="0" w:lastRowFirstColumn="0" w:lastRowLastColumn="0"/>
-            <w:tcW w:w="4585" w:type="dxa"/>
+            <w:tcW w:w="4390" w:type="dxa"/>
           </w:tcPr>
           <w:p>
             <w:pPr>
@@ -8137,7 +9549,7 @@
         </w:tc>
         <w:tc>
           <w:tcPr>
-            <w:tcW w:w="1440" w:type="dxa"/>
+            <w:tcW w:w="1559" w:type="dxa"/>
           </w:tcPr>
           <w:p>
             <w:pPr>
@@ -8158,7 +9570,7 @@
         </w:tc>
         <w:tc>
           <w:tcPr>
-            <w:tcW w:w="1530" w:type="dxa"/>
+            <w:tcW w:w="1606" w:type="dxa"/>
           </w:tcPr>
           <w:p>
             <w:pPr>
@@ -8206,7 +9618,7 @@
         <w:tc>
           <w:tcPr>
             <w:cnfStyle w:val="001000000000" w:firstRow="0" w:lastRow="0" w:firstColumn="1" w:lastColumn="0" w:oddVBand="0" w:evenVBand="0" w:oddHBand="0" w:evenHBand="0" w:firstRowFirstColumn="0" w:firstRowLastColumn="0" w:lastRowFirstColumn="0" w:lastRowLastColumn="0"/>
-            <w:tcW w:w="4585" w:type="dxa"/>
+            <w:tcW w:w="4390" w:type="dxa"/>
           </w:tcPr>
           <w:p>
             <w:pPr>
@@ -8228,7 +9640,7 @@
         </w:tc>
         <w:tc>
           <w:tcPr>
-            <w:tcW w:w="1440" w:type="dxa"/>
+            <w:tcW w:w="1559" w:type="dxa"/>
           </w:tcPr>
           <w:p>
             <w:pPr>
@@ -8249,7 +9661,7 @@
         </w:tc>
         <w:tc>
           <w:tcPr>
-            <w:tcW w:w="1530" w:type="dxa"/>
+            <w:tcW w:w="1606" w:type="dxa"/>
           </w:tcPr>
           <w:p>
             <w:pPr>
@@ -8297,7 +9709,7 @@
         <w:tc>
           <w:tcPr>
             <w:cnfStyle w:val="001000000000" w:firstRow="0" w:lastRow="0" w:firstColumn="1" w:lastColumn="0" w:oddVBand="0" w:evenVBand="0" w:oddHBand="0" w:evenHBand="0" w:firstRowFirstColumn="0" w:firstRowLastColumn="0" w:lastRowFirstColumn="0" w:lastRowLastColumn="0"/>
-            <w:tcW w:w="4585" w:type="dxa"/>
+            <w:tcW w:w="4390" w:type="dxa"/>
           </w:tcPr>
           <w:p>
             <w:pPr>
@@ -8319,7 +9731,7 @@
         </w:tc>
         <w:tc>
           <w:tcPr>
-            <w:tcW w:w="1440" w:type="dxa"/>
+            <w:tcW w:w="1559" w:type="dxa"/>
           </w:tcPr>
           <w:p>
             <w:pPr>
@@ -8340,7 +9752,7 @@
         </w:tc>
         <w:tc>
           <w:tcPr>
-            <w:tcW w:w="1530" w:type="dxa"/>
+            <w:tcW w:w="1606" w:type="dxa"/>
           </w:tcPr>
           <w:p>
             <w:pPr>
@@ -8388,7 +9800,7 @@
         <w:tc>
           <w:tcPr>
             <w:cnfStyle w:val="001000000000" w:firstRow="0" w:lastRow="0" w:firstColumn="1" w:lastColumn="0" w:oddVBand="0" w:evenVBand="0" w:oddHBand="0" w:evenHBand="0" w:firstRowFirstColumn="0" w:firstRowLastColumn="0" w:lastRowFirstColumn="0" w:lastRowLastColumn="0"/>
-            <w:tcW w:w="4585" w:type="dxa"/>
+            <w:tcW w:w="4390" w:type="dxa"/>
           </w:tcPr>
           <w:p>
             <w:pPr>
@@ -8410,7 +9822,7 @@
         </w:tc>
         <w:tc>
           <w:tcPr>
-            <w:tcW w:w="1440" w:type="dxa"/>
+            <w:tcW w:w="1559" w:type="dxa"/>
           </w:tcPr>
           <w:p>
             <w:pPr>
@@ -8431,7 +9843,7 @@
         </w:tc>
         <w:tc>
           <w:tcPr>
-            <w:tcW w:w="1530" w:type="dxa"/>
+            <w:tcW w:w="1606" w:type="dxa"/>
           </w:tcPr>
           <w:p>
             <w:pPr>
@@ -8479,7 +9891,7 @@
         <w:tc>
           <w:tcPr>
             <w:cnfStyle w:val="001000000000" w:firstRow="0" w:lastRow="0" w:firstColumn="1" w:lastColumn="0" w:oddVBand="0" w:evenVBand="0" w:oddHBand="0" w:evenHBand="0" w:firstRowFirstColumn="0" w:firstRowLastColumn="0" w:lastRowFirstColumn="0" w:lastRowLastColumn="0"/>
-            <w:tcW w:w="4585" w:type="dxa"/>
+            <w:tcW w:w="4390" w:type="dxa"/>
           </w:tcPr>
           <w:p>
             <w:pPr>
@@ -8501,7 +9913,7 @@
         </w:tc>
         <w:tc>
           <w:tcPr>
-            <w:tcW w:w="1440" w:type="dxa"/>
+            <w:tcW w:w="1559" w:type="dxa"/>
           </w:tcPr>
           <w:p>
             <w:pPr>
@@ -8522,7 +9934,7 @@
         </w:tc>
         <w:tc>
           <w:tcPr>
-            <w:tcW w:w="1530" w:type="dxa"/>
+            <w:tcW w:w="1606" w:type="dxa"/>
           </w:tcPr>
           <w:p>
             <w:pPr>
@@ -8636,8 +10048,8 @@
           <w:rFonts w:eastAsia="Calibri"/>
         </w:rPr>
       </w:pPr>
-      <w:bookmarkStart w:id="15" w:name="_Toc531862202"/>
-      <w:bookmarkStart w:id="16" w:name="_Toc531948648"/>
+      <w:bookmarkStart w:id="14" w:name="_Toc531862202"/>
+      <w:bookmarkStart w:id="15" w:name="_Toc531948648"/>
       <w:r>
         <w:rPr>
           <w:rFonts w:eastAsia="Calibri"/>
@@ -8680,8 +10092,8 @@
         </w:rPr>
         <w:t>Broken Authentication &amp; Session Management</w:t>
       </w:r>
+      <w:bookmarkEnd w:id="14"/>
       <w:bookmarkEnd w:id="15"/>
-      <w:bookmarkEnd w:id="16"/>
     </w:p>
     <w:p>
       <w:pPr>
@@ -8805,9 +10217,9 @@
         <w:tblDescription w:val="TABLE;RULES_LIST_STATISTICS_RATIO;METRICS=A2-2013"/>
       </w:tblPr>
       <w:tblGrid>
-        <w:gridCol w:w="4585"/>
-        <w:gridCol w:w="1440"/>
-        <w:gridCol w:w="1530"/>
+        <w:gridCol w:w="4390"/>
+        <w:gridCol w:w="1559"/>
+        <w:gridCol w:w="1606"/>
         <w:gridCol w:w="1445"/>
       </w:tblGrid>
       <w:tr>
@@ -8818,7 +10230,7 @@
         <w:tc>
           <w:tcPr>
             <w:cnfStyle w:val="001000000000" w:firstRow="0" w:lastRow="0" w:firstColumn="1" w:lastColumn="0" w:oddVBand="0" w:evenVBand="0" w:oddHBand="0" w:evenHBand="0" w:firstRowFirstColumn="0" w:firstRowLastColumn="0" w:lastRowFirstColumn="0" w:lastRowLastColumn="0"/>
-            <w:tcW w:w="4585" w:type="dxa"/>
+            <w:tcW w:w="4390" w:type="dxa"/>
             <w:shd w:val="clear" w:color="auto" w:fill="DBE5F1" w:themeFill="accent1" w:themeFillTint="33"/>
             <w:vAlign w:val="center"/>
           </w:tcPr>
@@ -8846,7 +10258,7 @@
         </w:tc>
         <w:tc>
           <w:tcPr>
-            <w:tcW w:w="1440" w:type="dxa"/>
+            <w:tcW w:w="1559" w:type="dxa"/>
             <w:shd w:val="clear" w:color="auto" w:fill="DBE5F1" w:themeFill="accent1" w:themeFillTint="33"/>
             <w:vAlign w:val="center"/>
           </w:tcPr>
@@ -8867,18 +10279,11 @@
               </w:rPr>
               <w:t xml:space="preserve">Total </w:t>
             </w:r>
-            <w:r>
-              <w:rPr>
-                <w:rFonts w:ascii="Open Sans" w:hAnsi="Open Sans" w:cs="Open Sans"/>
-                <w:b w:val="0"/>
-              </w:rPr>
-              <w:t>Vulnerabilities</w:t>
-            </w:r>
-          </w:p>
-        </w:tc>
-        <w:tc>
-          <w:tcPr>
-            <w:tcW w:w="1530" w:type="dxa"/>
+          </w:p>
+        </w:tc>
+        <w:tc>
+          <w:tcPr>
+            <w:tcW w:w="1606" w:type="dxa"/>
             <w:shd w:val="clear" w:color="auto" w:fill="DBE5F1" w:themeFill="accent1" w:themeFillTint="33"/>
             <w:vAlign w:val="center"/>
           </w:tcPr>
@@ -8899,13 +10304,6 @@
               </w:rPr>
               <w:t xml:space="preserve">Added </w:t>
             </w:r>
-            <w:r>
-              <w:rPr>
-                <w:rFonts w:ascii="Open Sans" w:hAnsi="Open Sans" w:cs="Open Sans"/>
-                <w:b w:val="0"/>
-              </w:rPr>
-              <w:t>Vulnerabilities</w:t>
-            </w:r>
           </w:p>
         </w:tc>
         <w:tc>
@@ -8930,13 +10328,6 @@
                 <w:b w:val="0"/>
               </w:rPr>
               <w:t xml:space="preserve">Removed </w:t>
-            </w:r>
-            <w:r>
-              <w:rPr>
-                <w:rFonts w:ascii="Open Sans" w:hAnsi="Open Sans" w:cs="Open Sans"/>
-                <w:b w:val="0"/>
-              </w:rPr>
-              <w:t>Vulnerabilities</w:t>
             </w:r>
           </w:p>
         </w:tc>
@@ -8948,7 +10339,7 @@
         <w:tc>
           <w:tcPr>
             <w:cnfStyle w:val="001000000000" w:firstRow="0" w:lastRow="0" w:firstColumn="1" w:lastColumn="0" w:oddVBand="0" w:evenVBand="0" w:oddHBand="0" w:evenHBand="0" w:firstRowFirstColumn="0" w:firstRowLastColumn="0" w:lastRowFirstColumn="0" w:lastRowLastColumn="0"/>
-            <w:tcW w:w="4585" w:type="dxa"/>
+            <w:tcW w:w="4390" w:type="dxa"/>
           </w:tcPr>
           <w:p>
             <w:pPr>
@@ -8970,7 +10361,7 @@
         </w:tc>
         <w:tc>
           <w:tcPr>
-            <w:tcW w:w="1440" w:type="dxa"/>
+            <w:tcW w:w="1559" w:type="dxa"/>
           </w:tcPr>
           <w:p>
             <w:pPr>
@@ -8991,7 +10382,7 @@
         </w:tc>
         <w:tc>
           <w:tcPr>
-            <w:tcW w:w="1530" w:type="dxa"/>
+            <w:tcW w:w="1606" w:type="dxa"/>
           </w:tcPr>
           <w:p>
             <w:pPr>
@@ -9039,7 +10430,7 @@
         <w:tc>
           <w:tcPr>
             <w:cnfStyle w:val="001000000000" w:firstRow="0" w:lastRow="0" w:firstColumn="1" w:lastColumn="0" w:oddVBand="0" w:evenVBand="0" w:oddHBand="0" w:evenHBand="0" w:firstRowFirstColumn="0" w:firstRowLastColumn="0" w:lastRowFirstColumn="0" w:lastRowLastColumn="0"/>
-            <w:tcW w:w="4585" w:type="dxa"/>
+            <w:tcW w:w="4390" w:type="dxa"/>
           </w:tcPr>
           <w:p>
             <w:pPr>
@@ -9061,7 +10452,7 @@
         </w:tc>
         <w:tc>
           <w:tcPr>
-            <w:tcW w:w="1440" w:type="dxa"/>
+            <w:tcW w:w="1559" w:type="dxa"/>
           </w:tcPr>
           <w:p>
             <w:pPr>
@@ -9082,7 +10473,7 @@
         </w:tc>
         <w:tc>
           <w:tcPr>
-            <w:tcW w:w="1530" w:type="dxa"/>
+            <w:tcW w:w="1606" w:type="dxa"/>
           </w:tcPr>
           <w:p>
             <w:pPr>
@@ -9130,7 +10521,7 @@
         <w:tc>
           <w:tcPr>
             <w:cnfStyle w:val="001000000000" w:firstRow="0" w:lastRow="0" w:firstColumn="1" w:lastColumn="0" w:oddVBand="0" w:evenVBand="0" w:oddHBand="0" w:evenHBand="0" w:firstRowFirstColumn="0" w:firstRowLastColumn="0" w:lastRowFirstColumn="0" w:lastRowLastColumn="0"/>
-            <w:tcW w:w="4585" w:type="dxa"/>
+            <w:tcW w:w="4390" w:type="dxa"/>
           </w:tcPr>
           <w:p>
             <w:pPr>
@@ -9152,7 +10543,7 @@
         </w:tc>
         <w:tc>
           <w:tcPr>
-            <w:tcW w:w="1440" w:type="dxa"/>
+            <w:tcW w:w="1559" w:type="dxa"/>
           </w:tcPr>
           <w:p>
             <w:pPr>
@@ -9173,7 +10564,7 @@
         </w:tc>
         <w:tc>
           <w:tcPr>
-            <w:tcW w:w="1530" w:type="dxa"/>
+            <w:tcW w:w="1606" w:type="dxa"/>
           </w:tcPr>
           <w:p>
             <w:pPr>
@@ -9221,7 +10612,7 @@
         <w:tc>
           <w:tcPr>
             <w:cnfStyle w:val="001000000000" w:firstRow="0" w:lastRow="0" w:firstColumn="1" w:lastColumn="0" w:oddVBand="0" w:evenVBand="0" w:oddHBand="0" w:evenHBand="0" w:firstRowFirstColumn="0" w:firstRowLastColumn="0" w:lastRowFirstColumn="0" w:lastRowLastColumn="0"/>
-            <w:tcW w:w="4585" w:type="dxa"/>
+            <w:tcW w:w="4390" w:type="dxa"/>
           </w:tcPr>
           <w:p>
             <w:pPr>
@@ -9243,7 +10634,7 @@
         </w:tc>
         <w:tc>
           <w:tcPr>
-            <w:tcW w:w="1440" w:type="dxa"/>
+            <w:tcW w:w="1559" w:type="dxa"/>
           </w:tcPr>
           <w:p>
             <w:pPr>
@@ -9264,7 +10655,7 @@
         </w:tc>
         <w:tc>
           <w:tcPr>
-            <w:tcW w:w="1530" w:type="dxa"/>
+            <w:tcW w:w="1606" w:type="dxa"/>
           </w:tcPr>
           <w:p>
             <w:pPr>
@@ -9312,7 +10703,7 @@
         <w:tc>
           <w:tcPr>
             <w:cnfStyle w:val="001000000000" w:firstRow="0" w:lastRow="0" w:firstColumn="1" w:lastColumn="0" w:oddVBand="0" w:evenVBand="0" w:oddHBand="0" w:evenHBand="0" w:firstRowFirstColumn="0" w:firstRowLastColumn="0" w:lastRowFirstColumn="0" w:lastRowLastColumn="0"/>
-            <w:tcW w:w="4585" w:type="dxa"/>
+            <w:tcW w:w="4390" w:type="dxa"/>
           </w:tcPr>
           <w:p>
             <w:pPr>
@@ -9334,7 +10725,7 @@
         </w:tc>
         <w:tc>
           <w:tcPr>
-            <w:tcW w:w="1440" w:type="dxa"/>
+            <w:tcW w:w="1559" w:type="dxa"/>
           </w:tcPr>
           <w:p>
             <w:pPr>
@@ -9355,7 +10746,7 @@
         </w:tc>
         <w:tc>
           <w:tcPr>
-            <w:tcW w:w="1530" w:type="dxa"/>
+            <w:tcW w:w="1606" w:type="dxa"/>
           </w:tcPr>
           <w:p>
             <w:pPr>
@@ -9537,8 +10928,8 @@
           <w:rFonts w:eastAsia="Calibri"/>
         </w:rPr>
       </w:pPr>
-      <w:bookmarkStart w:id="17" w:name="_Toc531862203"/>
-      <w:bookmarkStart w:id="18" w:name="_Toc531948649"/>
+      <w:bookmarkStart w:id="16" w:name="_Toc531862203"/>
+      <w:bookmarkStart w:id="17" w:name="_Toc531948649"/>
       <w:r>
         <w:rPr>
           <w:rFonts w:eastAsia="Calibri"/>
@@ -9582,8 +10973,8 @@
         </w:rPr>
         <w:t>Cross-Site Scripting</w:t>
       </w:r>
+      <w:bookmarkEnd w:id="16"/>
       <w:bookmarkEnd w:id="17"/>
-      <w:bookmarkEnd w:id="18"/>
     </w:p>
     <w:p>
       <w:pPr>
@@ -9681,9 +11072,9 @@
         <w:tblDescription w:val="TABLE;RULES_LIST_STATISTICS_RATIO;METRICS=A3-2013"/>
       </w:tblPr>
       <w:tblGrid>
-        <w:gridCol w:w="4585"/>
-        <w:gridCol w:w="1440"/>
-        <w:gridCol w:w="1530"/>
+        <w:gridCol w:w="4248"/>
+        <w:gridCol w:w="1559"/>
+        <w:gridCol w:w="1748"/>
         <w:gridCol w:w="1445"/>
       </w:tblGrid>
       <w:tr>
@@ -9694,7 +11085,7 @@
         <w:tc>
           <w:tcPr>
             <w:cnfStyle w:val="001000000000" w:firstRow="0" w:lastRow="0" w:firstColumn="1" w:lastColumn="0" w:oddVBand="0" w:evenVBand="0" w:oddHBand="0" w:evenHBand="0" w:firstRowFirstColumn="0" w:firstRowLastColumn="0" w:lastRowFirstColumn="0" w:lastRowLastColumn="0"/>
-            <w:tcW w:w="4585" w:type="dxa"/>
+            <w:tcW w:w="4248" w:type="dxa"/>
             <w:shd w:val="clear" w:color="auto" w:fill="DBE5F1" w:themeFill="accent1" w:themeFillTint="33"/>
             <w:vAlign w:val="center"/>
           </w:tcPr>
@@ -9716,7 +11107,7 @@
         </w:tc>
         <w:tc>
           <w:tcPr>
-            <w:tcW w:w="1440" w:type="dxa"/>
+            <w:tcW w:w="1559" w:type="dxa"/>
             <w:shd w:val="clear" w:color="auto" w:fill="DBE5F1" w:themeFill="accent1" w:themeFillTint="33"/>
             <w:vAlign w:val="center"/>
           </w:tcPr>
@@ -9737,18 +11128,11 @@
               </w:rPr>
               <w:t xml:space="preserve">Total </w:t>
             </w:r>
-            <w:r>
-              <w:rPr>
-                <w:rFonts w:ascii="Open Sans" w:hAnsi="Open Sans" w:cs="Open Sans"/>
-                <w:b w:val="0"/>
-              </w:rPr>
-              <w:t>Vulnerabilities</w:t>
-            </w:r>
-          </w:p>
-        </w:tc>
-        <w:tc>
-          <w:tcPr>
-            <w:tcW w:w="1530" w:type="dxa"/>
+          </w:p>
+        </w:tc>
+        <w:tc>
+          <w:tcPr>
+            <w:tcW w:w="1748" w:type="dxa"/>
             <w:shd w:val="clear" w:color="auto" w:fill="DBE5F1" w:themeFill="accent1" w:themeFillTint="33"/>
             <w:vAlign w:val="center"/>
           </w:tcPr>
@@ -9769,13 +11153,6 @@
               </w:rPr>
               <w:t xml:space="preserve">Added </w:t>
             </w:r>
-            <w:r>
-              <w:rPr>
-                <w:rFonts w:ascii="Open Sans" w:hAnsi="Open Sans" w:cs="Open Sans"/>
-                <w:b w:val="0"/>
-              </w:rPr>
-              <w:t>Vulnerabilities</w:t>
-            </w:r>
           </w:p>
         </w:tc>
         <w:tc>
@@ -9800,13 +11177,6 @@
                 <w:b w:val="0"/>
               </w:rPr>
               <w:t xml:space="preserve">Removed </w:t>
-            </w:r>
-            <w:r>
-              <w:rPr>
-                <w:rFonts w:ascii="Open Sans" w:hAnsi="Open Sans" w:cs="Open Sans"/>
-                <w:b w:val="0"/>
-              </w:rPr>
-              <w:t>Vulnerabilities</w:t>
             </w:r>
           </w:p>
         </w:tc>
@@ -9818,7 +11188,7 @@
         <w:tc>
           <w:tcPr>
             <w:cnfStyle w:val="001000000000" w:firstRow="0" w:lastRow="0" w:firstColumn="1" w:lastColumn="0" w:oddVBand="0" w:evenVBand="0" w:oddHBand="0" w:evenHBand="0" w:firstRowFirstColumn="0" w:firstRowLastColumn="0" w:lastRowFirstColumn="0" w:lastRowLastColumn="0"/>
-            <w:tcW w:w="4585" w:type="dxa"/>
+            <w:tcW w:w="4248" w:type="dxa"/>
           </w:tcPr>
           <w:p>
             <w:pPr>
@@ -9840,7 +11210,7 @@
         </w:tc>
         <w:tc>
           <w:tcPr>
-            <w:tcW w:w="1440" w:type="dxa"/>
+            <w:tcW w:w="1559" w:type="dxa"/>
           </w:tcPr>
           <w:p>
             <w:pPr>
@@ -9861,7 +11231,7 @@
         </w:tc>
         <w:tc>
           <w:tcPr>
-            <w:tcW w:w="1530" w:type="dxa"/>
+            <w:tcW w:w="1748" w:type="dxa"/>
           </w:tcPr>
           <w:p>
             <w:pPr>
@@ -9909,7 +11279,7 @@
         <w:tc>
           <w:tcPr>
             <w:cnfStyle w:val="001000000000" w:firstRow="0" w:lastRow="0" w:firstColumn="1" w:lastColumn="0" w:oddVBand="0" w:evenVBand="0" w:oddHBand="0" w:evenHBand="0" w:firstRowFirstColumn="0" w:firstRowLastColumn="0" w:lastRowFirstColumn="0" w:lastRowLastColumn="0"/>
-            <w:tcW w:w="4585" w:type="dxa"/>
+            <w:tcW w:w="4248" w:type="dxa"/>
           </w:tcPr>
           <w:p>
             <w:pPr>
@@ -9931,7 +11301,7 @@
         </w:tc>
         <w:tc>
           <w:tcPr>
-            <w:tcW w:w="1440" w:type="dxa"/>
+            <w:tcW w:w="1559" w:type="dxa"/>
           </w:tcPr>
           <w:p>
             <w:pPr>
@@ -9952,7 +11322,7 @@
         </w:tc>
         <w:tc>
           <w:tcPr>
-            <w:tcW w:w="1530" w:type="dxa"/>
+            <w:tcW w:w="1748" w:type="dxa"/>
           </w:tcPr>
           <w:p>
             <w:pPr>
@@ -10000,7 +11370,7 @@
         <w:tc>
           <w:tcPr>
             <w:cnfStyle w:val="001000000000" w:firstRow="0" w:lastRow="0" w:firstColumn="1" w:lastColumn="0" w:oddVBand="0" w:evenVBand="0" w:oddHBand="0" w:evenHBand="0" w:firstRowFirstColumn="0" w:firstRowLastColumn="0" w:lastRowFirstColumn="0" w:lastRowLastColumn="0"/>
-            <w:tcW w:w="4585" w:type="dxa"/>
+            <w:tcW w:w="4248" w:type="dxa"/>
           </w:tcPr>
           <w:p>
             <w:pPr>
@@ -10022,7 +11392,7 @@
         </w:tc>
         <w:tc>
           <w:tcPr>
-            <w:tcW w:w="1440" w:type="dxa"/>
+            <w:tcW w:w="1559" w:type="dxa"/>
           </w:tcPr>
           <w:p>
             <w:pPr>
@@ -10043,7 +11413,7 @@
         </w:tc>
         <w:tc>
           <w:tcPr>
-            <w:tcW w:w="1530" w:type="dxa"/>
+            <w:tcW w:w="1748" w:type="dxa"/>
           </w:tcPr>
           <w:p>
             <w:pPr>
@@ -10091,7 +11461,7 @@
         <w:tc>
           <w:tcPr>
             <w:cnfStyle w:val="001000000000" w:firstRow="0" w:lastRow="0" w:firstColumn="1" w:lastColumn="0" w:oddVBand="0" w:evenVBand="0" w:oddHBand="0" w:evenHBand="0" w:firstRowFirstColumn="0" w:firstRowLastColumn="0" w:lastRowFirstColumn="0" w:lastRowLastColumn="0"/>
-            <w:tcW w:w="4585" w:type="dxa"/>
+            <w:tcW w:w="4248" w:type="dxa"/>
           </w:tcPr>
           <w:p>
             <w:pPr>
@@ -10113,7 +11483,7 @@
         </w:tc>
         <w:tc>
           <w:tcPr>
-            <w:tcW w:w="1440" w:type="dxa"/>
+            <w:tcW w:w="1559" w:type="dxa"/>
           </w:tcPr>
           <w:p>
             <w:pPr>
@@ -10134,7 +11504,7 @@
         </w:tc>
         <w:tc>
           <w:tcPr>
-            <w:tcW w:w="1530" w:type="dxa"/>
+            <w:tcW w:w="1748" w:type="dxa"/>
           </w:tcPr>
           <w:p>
             <w:pPr>
@@ -10182,7 +11552,7 @@
         <w:tc>
           <w:tcPr>
             <w:cnfStyle w:val="001000000000" w:firstRow="0" w:lastRow="0" w:firstColumn="1" w:lastColumn="0" w:oddVBand="0" w:evenVBand="0" w:oddHBand="0" w:evenHBand="0" w:firstRowFirstColumn="0" w:firstRowLastColumn="0" w:lastRowFirstColumn="0" w:lastRowLastColumn="0"/>
-            <w:tcW w:w="4585" w:type="dxa"/>
+            <w:tcW w:w="4248" w:type="dxa"/>
           </w:tcPr>
           <w:p>
             <w:pPr>
@@ -10204,7 +11574,7 @@
         </w:tc>
         <w:tc>
           <w:tcPr>
-            <w:tcW w:w="1440" w:type="dxa"/>
+            <w:tcW w:w="1559" w:type="dxa"/>
           </w:tcPr>
           <w:p>
             <w:pPr>
@@ -10225,7 +11595,7 @@
         </w:tc>
         <w:tc>
           <w:tcPr>
-            <w:tcW w:w="1530" w:type="dxa"/>
+            <w:tcW w:w="1748" w:type="dxa"/>
           </w:tcPr>
           <w:p>
             <w:pPr>
@@ -10365,8 +11735,8 @@
           <w:rFonts w:eastAsia="Calibri"/>
         </w:rPr>
       </w:pPr>
-      <w:bookmarkStart w:id="19" w:name="_Toc531862204"/>
-      <w:bookmarkStart w:id="20" w:name="_Toc531948650"/>
+      <w:bookmarkStart w:id="18" w:name="_Toc531862204"/>
+      <w:bookmarkStart w:id="19" w:name="_Toc531948650"/>
       <w:r>
         <w:rPr>
           <w:rFonts w:eastAsia="Calibri"/>
@@ -10409,8 +11779,8 @@
         </w:rPr>
         <w:t>Insecure Direct Object References</w:t>
       </w:r>
+      <w:bookmarkEnd w:id="18"/>
       <w:bookmarkEnd w:id="19"/>
-      <w:bookmarkEnd w:id="20"/>
     </w:p>
     <w:p>
       <w:pPr>
@@ -10564,13 +11934,6 @@
               </w:rPr>
               <w:t xml:space="preserve">Total </w:t>
             </w:r>
-            <w:r>
-              <w:rPr>
-                <w:rFonts w:ascii="Open Sans" w:hAnsi="Open Sans" w:cs="Open Sans"/>
-                <w:b w:val="0"/>
-              </w:rPr>
-              <w:t>Vulnerabilities</w:t>
-            </w:r>
           </w:p>
         </w:tc>
         <w:tc>
@@ -10596,13 +11959,6 @@
               </w:rPr>
               <w:t xml:space="preserve">Added </w:t>
             </w:r>
-            <w:r>
-              <w:rPr>
-                <w:rFonts w:ascii="Open Sans" w:hAnsi="Open Sans" w:cs="Open Sans"/>
-                <w:b w:val="0"/>
-              </w:rPr>
-              <w:t>Vulnerabilities</w:t>
-            </w:r>
           </w:p>
         </w:tc>
         <w:tc>
@@ -10627,13 +11983,6 @@
                 <w:b w:val="0"/>
               </w:rPr>
               <w:t xml:space="preserve">Removed </w:t>
-            </w:r>
-            <w:r>
-              <w:rPr>
-                <w:rFonts w:ascii="Open Sans" w:hAnsi="Open Sans" w:cs="Open Sans"/>
-                <w:b w:val="0"/>
-              </w:rPr>
-              <w:t>Vulnerabilities</w:t>
             </w:r>
           </w:p>
         </w:tc>
@@ -11236,8 +12585,8 @@
           <w:rFonts w:eastAsia="Calibri"/>
         </w:rPr>
       </w:pPr>
-      <w:bookmarkStart w:id="21" w:name="_Toc531862205"/>
-      <w:bookmarkStart w:id="22" w:name="_Toc531948651"/>
+      <w:bookmarkStart w:id="20" w:name="_Toc531862205"/>
+      <w:bookmarkStart w:id="21" w:name="_Toc531948651"/>
       <w:r>
         <w:rPr>
           <w:rFonts w:eastAsia="Calibri"/>
@@ -11281,8 +12630,8 @@
         </w:rPr>
         <w:t>Security Misconfiguration</w:t>
       </w:r>
+      <w:bookmarkEnd w:id="20"/>
       <w:bookmarkEnd w:id="21"/>
-      <w:bookmarkEnd w:id="22"/>
     </w:p>
     <w:p>
       <w:pPr>
@@ -11428,13 +12777,6 @@
               </w:rPr>
               <w:t xml:space="preserve">Total </w:t>
             </w:r>
-            <w:r>
-              <w:rPr>
-                <w:rFonts w:ascii="Open Sans" w:hAnsi="Open Sans" w:cs="Open Sans"/>
-                <w:b w:val="0"/>
-              </w:rPr>
-              <w:t>Vulnerabilities</w:t>
-            </w:r>
           </w:p>
         </w:tc>
         <w:tc>
@@ -11460,13 +12802,6 @@
               </w:rPr>
               <w:t xml:space="preserve">Added </w:t>
             </w:r>
-            <w:r>
-              <w:rPr>
-                <w:rFonts w:ascii="Open Sans" w:hAnsi="Open Sans" w:cs="Open Sans"/>
-                <w:b w:val="0"/>
-              </w:rPr>
-              <w:t>Vulnerabilities</w:t>
-            </w:r>
           </w:p>
         </w:tc>
         <w:tc>
@@ -11491,13 +12826,6 @@
                 <w:b w:val="0"/>
               </w:rPr>
               <w:t xml:space="preserve">Removed </w:t>
-            </w:r>
-            <w:r>
-              <w:rPr>
-                <w:rFonts w:ascii="Open Sans" w:hAnsi="Open Sans" w:cs="Open Sans"/>
-                <w:b w:val="0"/>
-              </w:rPr>
-              <w:t>Vulnerabilities</w:t>
             </w:r>
           </w:p>
         </w:tc>
@@ -12060,8 +13388,8 @@
           <w:rFonts w:eastAsia="Calibri"/>
         </w:rPr>
       </w:pPr>
-      <w:bookmarkStart w:id="23" w:name="_Toc531862206"/>
-      <w:bookmarkStart w:id="24" w:name="_Toc531948652"/>
+      <w:bookmarkStart w:id="22" w:name="_Toc531862206"/>
+      <w:bookmarkStart w:id="23" w:name="_Toc531948652"/>
       <w:r>
         <w:rPr>
           <w:rFonts w:eastAsia="Calibri"/>
@@ -12104,8 +13432,8 @@
         </w:rPr>
         <w:t>Sensitive Data Exposure</w:t>
       </w:r>
+      <w:bookmarkEnd w:id="22"/>
       <w:bookmarkEnd w:id="23"/>
-      <w:bookmarkEnd w:id="24"/>
     </w:p>
     <w:p>
       <w:pPr>
@@ -12243,13 +13571,6 @@
               </w:rPr>
               <w:t xml:space="preserve">Total </w:t>
             </w:r>
-            <w:r>
-              <w:rPr>
-                <w:rFonts w:ascii="Open Sans" w:hAnsi="Open Sans" w:cs="Open Sans"/>
-                <w:b w:val="0"/>
-              </w:rPr>
-              <w:t>Vulnerabilities</w:t>
-            </w:r>
           </w:p>
         </w:tc>
         <w:tc>
@@ -12275,13 +13596,6 @@
               </w:rPr>
               <w:t xml:space="preserve">Added </w:t>
             </w:r>
-            <w:r>
-              <w:rPr>
-                <w:rFonts w:ascii="Open Sans" w:hAnsi="Open Sans" w:cs="Open Sans"/>
-                <w:b w:val="0"/>
-              </w:rPr>
-              <w:t>Vulnerabilities</w:t>
-            </w:r>
           </w:p>
         </w:tc>
         <w:tc>
@@ -12306,13 +13620,6 @@
                 <w:b w:val="0"/>
               </w:rPr>
               <w:t xml:space="preserve">Removed </w:t>
-            </w:r>
-            <w:r>
-              <w:rPr>
-                <w:rFonts w:ascii="Open Sans" w:hAnsi="Open Sans" w:cs="Open Sans"/>
-                <w:b w:val="0"/>
-              </w:rPr>
-              <w:t>Vulnerabilities</w:t>
             </w:r>
           </w:p>
         </w:tc>
@@ -12878,7 +14185,7 @@
           <w:rFonts w:eastAsia="Calibri"/>
         </w:rPr>
       </w:pPr>
-      <w:bookmarkStart w:id="25" w:name="_Toc531948653"/>
+      <w:bookmarkStart w:id="24" w:name="_Toc531948653"/>
       <w:r>
         <w:rPr>
           <w:rFonts w:eastAsia="Calibri"/>
@@ -12887,7 +14194,7 @@
         <w:lastRenderedPageBreak/>
         <w:t>OWASP -2013 A7 – Missing Function Level Access Control</w:t>
       </w:r>
-      <w:bookmarkEnd w:id="25"/>
+      <w:bookmarkEnd w:id="24"/>
     </w:p>
     <w:p>
       <w:pPr>
@@ -13023,7 +14330,7 @@
                 <w:rFonts w:ascii="Open Sans" w:hAnsi="Open Sans" w:cs="Open Sans"/>
                 <w:b w:val="0"/>
               </w:rPr>
-              <w:t>Total Vulnerabilities</w:t>
+              <w:t xml:space="preserve">Total </w:t>
             </w:r>
           </w:p>
         </w:tc>
@@ -13048,7 +14355,7 @@
                 <w:rFonts w:ascii="Open Sans" w:hAnsi="Open Sans" w:cs="Open Sans"/>
                 <w:b w:val="0"/>
               </w:rPr>
-              <w:t>Added Vulnerabilities</w:t>
+              <w:t xml:space="preserve">Added </w:t>
             </w:r>
           </w:p>
         </w:tc>
@@ -13074,13 +14381,6 @@
                 <w:b w:val="0"/>
               </w:rPr>
               <w:t xml:space="preserve">Removed </w:t>
-            </w:r>
-            <w:r>
-              <w:rPr>
-                <w:rFonts w:ascii="Open Sans" w:hAnsi="Open Sans" w:cs="Open Sans"/>
-                <w:b w:val="0"/>
-              </w:rPr>
-              <w:t>Vulnerabilities</w:t>
             </w:r>
           </w:p>
         </w:tc>
@@ -13579,8 +14879,8 @@
           <w:rFonts w:eastAsia="Calibri"/>
         </w:rPr>
       </w:pPr>
-      <w:bookmarkStart w:id="26" w:name="_Toc531862207"/>
-      <w:bookmarkStart w:id="27" w:name="_Toc531948654"/>
+      <w:bookmarkStart w:id="25" w:name="_Toc531862207"/>
+      <w:bookmarkStart w:id="26" w:name="_Toc531948654"/>
       <w:r>
         <w:rPr>
           <w:rFonts w:eastAsia="Calibri"/>
@@ -13609,8 +14909,8 @@
         </w:rPr>
         <w:t>Cross Site Request Forgery</w:t>
       </w:r>
+      <w:bookmarkEnd w:id="25"/>
       <w:bookmarkEnd w:id="26"/>
-      <w:bookmarkEnd w:id="27"/>
     </w:p>
     <w:p>
       <w:pPr>
@@ -13772,13 +15072,6 @@
               </w:rPr>
               <w:t xml:space="preserve">Total </w:t>
             </w:r>
-            <w:r>
-              <w:rPr>
-                <w:rFonts w:ascii="Open Sans" w:hAnsi="Open Sans" w:cs="Open Sans"/>
-                <w:b w:val="0"/>
-              </w:rPr>
-              <w:t>Vulnerabilities</w:t>
-            </w:r>
           </w:p>
         </w:tc>
         <w:tc>
@@ -13804,13 +15097,6 @@
               </w:rPr>
               <w:t xml:space="preserve">Added </w:t>
             </w:r>
-            <w:r>
-              <w:rPr>
-                <w:rFonts w:ascii="Open Sans" w:hAnsi="Open Sans" w:cs="Open Sans"/>
-                <w:b w:val="0"/>
-              </w:rPr>
-              <w:t>Vulnerabilities</w:t>
-            </w:r>
           </w:p>
         </w:tc>
         <w:tc>
@@ -13835,13 +15121,6 @@
                 <w:b w:val="0"/>
               </w:rPr>
               <w:t xml:space="preserve">Removed </w:t>
-            </w:r>
-            <w:r>
-              <w:rPr>
-                <w:rFonts w:ascii="Open Sans" w:hAnsi="Open Sans" w:cs="Open Sans"/>
-                <w:b w:val="0"/>
-              </w:rPr>
-              <w:t>Vulnerabilities</w:t>
             </w:r>
           </w:p>
         </w:tc>
@@ -14407,8 +15686,8 @@
           <w:rFonts w:eastAsia="Calibri"/>
         </w:rPr>
       </w:pPr>
-      <w:bookmarkStart w:id="28" w:name="_Toc531862208"/>
-      <w:bookmarkStart w:id="29" w:name="_Toc531948655"/>
+      <w:bookmarkStart w:id="27" w:name="_Toc531862208"/>
+      <w:bookmarkStart w:id="28" w:name="_Toc531948655"/>
       <w:r>
         <w:rPr>
           <w:rFonts w:eastAsia="Calibri"/>
@@ -14417,8 +15696,8 @@
         <w:lastRenderedPageBreak/>
         <w:t>OWASP -2013 A9 – Using Components with Known Vulnerabilities</w:t>
       </w:r>
+      <w:bookmarkEnd w:id="27"/>
       <w:bookmarkEnd w:id="28"/>
-      <w:bookmarkEnd w:id="29"/>
     </w:p>
     <w:p>
       <w:pPr>
@@ -14548,13 +15827,6 @@
               </w:rPr>
               <w:t xml:space="preserve">Total </w:t>
             </w:r>
-            <w:r>
-              <w:rPr>
-                <w:rFonts w:ascii="Open Sans" w:hAnsi="Open Sans" w:cs="Open Sans"/>
-                <w:b w:val="0"/>
-              </w:rPr>
-              <w:t>Vulnerabilities</w:t>
-            </w:r>
           </w:p>
         </w:tc>
         <w:tc>
@@ -14580,13 +15852,6 @@
               </w:rPr>
               <w:t xml:space="preserve">Added </w:t>
             </w:r>
-            <w:r>
-              <w:rPr>
-                <w:rFonts w:ascii="Open Sans" w:hAnsi="Open Sans" w:cs="Open Sans"/>
-                <w:b w:val="0"/>
-              </w:rPr>
-              <w:t>Vulnerabilities</w:t>
-            </w:r>
           </w:p>
         </w:tc>
         <w:tc>
@@ -14611,13 +15876,6 @@
                 <w:b w:val="0"/>
               </w:rPr>
               <w:t xml:space="preserve">Removed </w:t>
-            </w:r>
-            <w:r>
-              <w:rPr>
-                <w:rFonts w:ascii="Open Sans" w:hAnsi="Open Sans" w:cs="Open Sans"/>
-                <w:b w:val="0"/>
-              </w:rPr>
-              <w:t>Vulnerabilities</w:t>
             </w:r>
           </w:p>
         </w:tc>
@@ -15137,8 +16395,8 @@
           <w:rFonts w:eastAsia="Calibri"/>
         </w:rPr>
       </w:pPr>
-      <w:bookmarkStart w:id="30" w:name="_Toc531862209"/>
-      <w:bookmarkStart w:id="31" w:name="_Toc531948656"/>
+      <w:bookmarkStart w:id="29" w:name="_Toc531862209"/>
+      <w:bookmarkStart w:id="30" w:name="_Toc531948656"/>
       <w:r>
         <w:rPr>
           <w:rFonts w:eastAsia="Calibri"/>
@@ -15146,8 +16404,8 @@
         </w:rPr>
         <w:t>OWASP -2013 A10 – Unvalidated Redirects &amp; Forwards</w:t>
       </w:r>
+      <w:bookmarkEnd w:id="29"/>
       <w:bookmarkEnd w:id="30"/>
-      <w:bookmarkEnd w:id="31"/>
     </w:p>
     <w:p>
       <w:pPr>
@@ -15277,13 +16535,6 @@
               </w:rPr>
               <w:t xml:space="preserve">Total </w:t>
             </w:r>
-            <w:r>
-              <w:rPr>
-                <w:rFonts w:ascii="Open Sans" w:hAnsi="Open Sans" w:cs="Open Sans"/>
-                <w:b w:val="0"/>
-              </w:rPr>
-              <w:t>Vulnerabilities</w:t>
-            </w:r>
           </w:p>
         </w:tc>
         <w:tc>
@@ -15309,13 +16560,6 @@
               </w:rPr>
               <w:t xml:space="preserve">Added </w:t>
             </w:r>
-            <w:r>
-              <w:rPr>
-                <w:rFonts w:ascii="Open Sans" w:hAnsi="Open Sans" w:cs="Open Sans"/>
-                <w:b w:val="0"/>
-              </w:rPr>
-              <w:t>Vulnerabilities</w:t>
-            </w:r>
           </w:p>
         </w:tc>
         <w:tc>
@@ -15341,13 +16585,8 @@
               </w:rPr>
               <w:t xml:space="preserve">Removed </w:t>
             </w:r>
-            <w:r>
-              <w:rPr>
-                <w:rFonts w:ascii="Open Sans" w:hAnsi="Open Sans" w:cs="Open Sans"/>
-                <w:b w:val="0"/>
-              </w:rPr>
-              <w:t>Vulnerabilities</w:t>
-            </w:r>
+            <w:bookmarkStart w:id="31" w:name="_GoBack"/>
+            <w:bookmarkEnd w:id="31"/>
           </w:p>
         </w:tc>
       </w:tr>
@@ -16058,9 +17297,12 @@
       </w:pPr>
     </w:p>
     <w:sectPr>
-      <w:headerReference w:type="default" r:id="rId15"/>
-      <w:footerReference w:type="default" r:id="rId16"/>
-      <w:headerReference w:type="first" r:id="rId17"/>
+      <w:headerReference w:type="even" r:id="rId15"/>
+      <w:headerReference w:type="default" r:id="rId16"/>
+      <w:footerReference w:type="even" r:id="rId17"/>
+      <w:footerReference w:type="default" r:id="rId18"/>
+      <w:headerReference w:type="first" r:id="rId19"/>
+      <w:footerReference w:type="first" r:id="rId20"/>
       <w:pgSz w:w="11907" w:h="16840" w:code="9"/>
       <w:pgMar w:top="851" w:right="540" w:bottom="1418" w:left="1440" w:header="630" w:footer="312" w:gutter="0"/>
       <w:pgNumType w:start="1"/>
@@ -16092,6 +17334,16 @@
 </file>
 
 <file path=word/footer1.xml><?xml version="1.0" encoding="utf-8"?>
+<w:ftr xmlns:wpc="http://schemas.microsoft.com/office/word/2010/wordprocessingCanvas" xmlns:cx="http://schemas.microsoft.com/office/drawing/2014/chartex" xmlns:cx1="http://schemas.microsoft.com/office/drawing/2015/9/8/chartex" xmlns:cx2="http://schemas.microsoft.com/office/drawing/2015/10/21/chartex" xmlns:cx3="http://schemas.microsoft.com/office/drawing/2016/5/9/chartex" xmlns:cx4="http://schemas.microsoft.com/office/drawing/2016/5/10/chartex" xmlns:cx5="http://schemas.microsoft.com/office/drawing/2016/5/11/chartex" xmlns:cx6="http://schemas.microsoft.com/office/drawing/2016/5/12/chartex" xmlns:cx7="http://schemas.microsoft.com/office/drawing/2016/5/13/chartex" xmlns:cx8="http://schemas.microsoft.com/office/drawing/2016/5/14/chartex" xmlns:mc="http://schemas.openxmlformats.org/markup-compatibility/2006" xmlns:aink="http://schemas.microsoft.com/office/drawing/2016/ink" xmlns:am3d="http://schemas.microsoft.com/office/drawing/2017/model3d" xmlns:o="urn:schemas-microsoft-com:office:office" xmlns:r="http://schemas.openxmlformats.org/officeDocument/2006/relationships" xmlns:m="http://schemas.openxmlformats.org/officeDocument/2006/math" xmlns:v="urn:schemas-microsoft-com:vml" xmlns:wp14="http://schemas.microsoft.com/office/word/2010/wordprocessingDrawing" xmlns:wp="http://schemas.openxmlformats.org/drawingml/2006/wordprocessingDrawing" xmlns:w10="urn:schemas-microsoft-com:office:word" xmlns:w="http://schemas.openxmlformats.org/wordprocessingml/2006/main" xmlns:w14="http://schemas.microsoft.com/office/word/2010/wordml" xmlns:w15="http://schemas.microsoft.com/office/word/2012/wordml" xmlns:w16cid="http://schemas.microsoft.com/office/word/2016/wordml/cid" xmlns:w16se="http://schemas.microsoft.com/office/word/2015/wordml/symex" xmlns:wpg="http://schemas.microsoft.com/office/word/2010/wordprocessingGroup" xmlns:wpi="http://schemas.microsoft.com/office/word/2010/wordprocessingInk" xmlns:wne="http://schemas.microsoft.com/office/word/2006/wordml" xmlns:wps="http://schemas.microsoft.com/office/word/2010/wordprocessingShape" mc:Ignorable="w14 w15 w16se w16cid wp14">
+  <w:p>
+    <w:pPr>
+      <w:pStyle w:val="Footer"/>
+    </w:pPr>
+  </w:p>
+</w:ftr>
+</file>
+
+<file path=word/footer2.xml><?xml version="1.0" encoding="utf-8"?>
 <w:ftr xmlns:wpc="http://schemas.microsoft.com/office/word/2010/wordprocessingCanvas" xmlns:cx="http://schemas.microsoft.com/office/drawing/2014/chartex" xmlns:cx1="http://schemas.microsoft.com/office/drawing/2015/9/8/chartex" xmlns:cx2="http://schemas.microsoft.com/office/drawing/2015/10/21/chartex" xmlns:cx3="http://schemas.microsoft.com/office/drawing/2016/5/9/chartex" xmlns:cx4="http://schemas.microsoft.com/office/drawing/2016/5/10/chartex" xmlns:cx5="http://schemas.microsoft.com/office/drawing/2016/5/11/chartex" xmlns:cx6="http://schemas.microsoft.com/office/drawing/2016/5/12/chartex" xmlns:cx7="http://schemas.microsoft.com/office/drawing/2016/5/13/chartex" xmlns:cx8="http://schemas.microsoft.com/office/drawing/2016/5/14/chartex" xmlns:mc="http://schemas.openxmlformats.org/markup-compatibility/2006" xmlns:aink="http://schemas.microsoft.com/office/drawing/2016/ink" xmlns:am3d="http://schemas.microsoft.com/office/drawing/2017/model3d" xmlns:o="urn:schemas-microsoft-com:office:office" xmlns:r="http://schemas.openxmlformats.org/officeDocument/2006/relationships" xmlns:m="http://schemas.openxmlformats.org/officeDocument/2006/math" xmlns:v="urn:schemas-microsoft-com:vml" xmlns:wp14="http://schemas.microsoft.com/office/word/2010/wordprocessingDrawing" xmlns:wp="http://schemas.openxmlformats.org/drawingml/2006/wordprocessingDrawing" xmlns:w10="urn:schemas-microsoft-com:office:word" xmlns:w="http://schemas.openxmlformats.org/wordprocessingml/2006/main" xmlns:w14="http://schemas.microsoft.com/office/word/2010/wordml" xmlns:w15="http://schemas.microsoft.com/office/word/2012/wordml" xmlns:w16cid="http://schemas.microsoft.com/office/word/2016/wordml/cid" xmlns:w16se="http://schemas.microsoft.com/office/word/2015/wordml/symex" xmlns:wpg="http://schemas.microsoft.com/office/word/2010/wordprocessingGroup" xmlns:wpi="http://schemas.microsoft.com/office/word/2010/wordprocessingInk" xmlns:wne="http://schemas.microsoft.com/office/word/2006/wordml" xmlns:wps="http://schemas.microsoft.com/office/word/2010/wordprocessingShape" mc:Ignorable="w14 w15 w16se w16cid wp14">
   <w:p>
     <w:pPr>
@@ -16285,6 +17537,16 @@
 </w:ftr>
 </file>
 
+<file path=word/footer3.xml><?xml version="1.0" encoding="utf-8"?>
+<w:ftr xmlns:wpc="http://schemas.microsoft.com/office/word/2010/wordprocessingCanvas" xmlns:cx="http://schemas.microsoft.com/office/drawing/2014/chartex" xmlns:cx1="http://schemas.microsoft.com/office/drawing/2015/9/8/chartex" xmlns:cx2="http://schemas.microsoft.com/office/drawing/2015/10/21/chartex" xmlns:cx3="http://schemas.microsoft.com/office/drawing/2016/5/9/chartex" xmlns:cx4="http://schemas.microsoft.com/office/drawing/2016/5/10/chartex" xmlns:cx5="http://schemas.microsoft.com/office/drawing/2016/5/11/chartex" xmlns:cx6="http://schemas.microsoft.com/office/drawing/2016/5/12/chartex" xmlns:cx7="http://schemas.microsoft.com/office/drawing/2016/5/13/chartex" xmlns:cx8="http://schemas.microsoft.com/office/drawing/2016/5/14/chartex" xmlns:mc="http://schemas.openxmlformats.org/markup-compatibility/2006" xmlns:aink="http://schemas.microsoft.com/office/drawing/2016/ink" xmlns:am3d="http://schemas.microsoft.com/office/drawing/2017/model3d" xmlns:o="urn:schemas-microsoft-com:office:office" xmlns:r="http://schemas.openxmlformats.org/officeDocument/2006/relationships" xmlns:m="http://schemas.openxmlformats.org/officeDocument/2006/math" xmlns:v="urn:schemas-microsoft-com:vml" xmlns:wp14="http://schemas.microsoft.com/office/word/2010/wordprocessingDrawing" xmlns:wp="http://schemas.openxmlformats.org/drawingml/2006/wordprocessingDrawing" xmlns:w10="urn:schemas-microsoft-com:office:word" xmlns:w="http://schemas.openxmlformats.org/wordprocessingml/2006/main" xmlns:w14="http://schemas.microsoft.com/office/word/2010/wordml" xmlns:w15="http://schemas.microsoft.com/office/word/2012/wordml" xmlns:w16cid="http://schemas.microsoft.com/office/word/2016/wordml/cid" xmlns:w16se="http://schemas.microsoft.com/office/word/2015/wordml/symex" xmlns:wpg="http://schemas.microsoft.com/office/word/2010/wordprocessingGroup" xmlns:wpi="http://schemas.microsoft.com/office/word/2010/wordprocessingInk" xmlns:wne="http://schemas.microsoft.com/office/word/2006/wordml" xmlns:wps="http://schemas.microsoft.com/office/word/2010/wordprocessingShape" mc:Ignorable="w14 w15 w16se w16cid wp14">
+  <w:p>
+    <w:pPr>
+      <w:pStyle w:val="Footer"/>
+    </w:pPr>
+  </w:p>
+</w:ftr>
+</file>
+
 <file path=word/footnotes.xml><?xml version="1.0" encoding="utf-8"?>
 <w:footnotes xmlns:wpc="http://schemas.microsoft.com/office/word/2010/wordprocessingCanvas" xmlns:cx="http://schemas.microsoft.com/office/drawing/2014/chartex" xmlns:cx1="http://schemas.microsoft.com/office/drawing/2015/9/8/chartex" xmlns:cx2="http://schemas.microsoft.com/office/drawing/2015/10/21/chartex" xmlns:cx3="http://schemas.microsoft.com/office/drawing/2016/5/9/chartex" xmlns:cx4="http://schemas.microsoft.com/office/drawing/2016/5/10/chartex" xmlns:cx5="http://schemas.microsoft.com/office/drawing/2016/5/11/chartex" xmlns:cx6="http://schemas.microsoft.com/office/drawing/2016/5/12/chartex" xmlns:cx7="http://schemas.microsoft.com/office/drawing/2016/5/13/chartex" xmlns:cx8="http://schemas.microsoft.com/office/drawing/2016/5/14/chartex" xmlns:mc="http://schemas.openxmlformats.org/markup-compatibility/2006" xmlns:aink="http://schemas.microsoft.com/office/drawing/2016/ink" xmlns:am3d="http://schemas.microsoft.com/office/drawing/2017/model3d" xmlns:o="urn:schemas-microsoft-com:office:office" xmlns:r="http://schemas.openxmlformats.org/officeDocument/2006/relationships" xmlns:m="http://schemas.openxmlformats.org/officeDocument/2006/math" xmlns:v="urn:schemas-microsoft-com:vml" xmlns:wp14="http://schemas.microsoft.com/office/word/2010/wordprocessingDrawing" xmlns:wp="http://schemas.openxmlformats.org/drawingml/2006/wordprocessingDrawing" xmlns:w10="urn:schemas-microsoft-com:office:word" xmlns:w="http://schemas.openxmlformats.org/wordprocessingml/2006/main" xmlns:w14="http://schemas.microsoft.com/office/word/2010/wordml" xmlns:w15="http://schemas.microsoft.com/office/word/2012/wordml" xmlns:w16cid="http://schemas.microsoft.com/office/word/2016/wordml/cid" xmlns:w16se="http://schemas.microsoft.com/office/word/2015/wordml/symex" xmlns:wpg="http://schemas.microsoft.com/office/word/2010/wordprocessingGroup" xmlns:wpi="http://schemas.microsoft.com/office/word/2010/wordprocessingInk" xmlns:wne="http://schemas.microsoft.com/office/word/2006/wordml" xmlns:wps="http://schemas.microsoft.com/office/word/2010/wordprocessingShape" mc:Ignorable="w14 w15 w16se w16cid wp14">
   <w:footnote w:type="separator" w:id="-1">
@@ -16305,6 +17567,16 @@
 </file>
 
 <file path=word/header1.xml><?xml version="1.0" encoding="utf-8"?>
+<w:hdr xmlns:wpc="http://schemas.microsoft.com/office/word/2010/wordprocessingCanvas" xmlns:cx="http://schemas.microsoft.com/office/drawing/2014/chartex" xmlns:cx1="http://schemas.microsoft.com/office/drawing/2015/9/8/chartex" xmlns:cx2="http://schemas.microsoft.com/office/drawing/2015/10/21/chartex" xmlns:cx3="http://schemas.microsoft.com/office/drawing/2016/5/9/chartex" xmlns:cx4="http://schemas.microsoft.com/office/drawing/2016/5/10/chartex" xmlns:cx5="http://schemas.microsoft.com/office/drawing/2016/5/11/chartex" xmlns:cx6="http://schemas.microsoft.com/office/drawing/2016/5/12/chartex" xmlns:cx7="http://schemas.microsoft.com/office/drawing/2016/5/13/chartex" xmlns:cx8="http://schemas.microsoft.com/office/drawing/2016/5/14/chartex" xmlns:mc="http://schemas.openxmlformats.org/markup-compatibility/2006" xmlns:aink="http://schemas.microsoft.com/office/drawing/2016/ink" xmlns:am3d="http://schemas.microsoft.com/office/drawing/2017/model3d" xmlns:o="urn:schemas-microsoft-com:office:office" xmlns:r="http://schemas.openxmlformats.org/officeDocument/2006/relationships" xmlns:m="http://schemas.openxmlformats.org/officeDocument/2006/math" xmlns:v="urn:schemas-microsoft-com:vml" xmlns:wp14="http://schemas.microsoft.com/office/word/2010/wordprocessingDrawing" xmlns:wp="http://schemas.openxmlformats.org/drawingml/2006/wordprocessingDrawing" xmlns:w10="urn:schemas-microsoft-com:office:word" xmlns:w="http://schemas.openxmlformats.org/wordprocessingml/2006/main" xmlns:w14="http://schemas.microsoft.com/office/word/2010/wordml" xmlns:w15="http://schemas.microsoft.com/office/word/2012/wordml" xmlns:w16cid="http://schemas.microsoft.com/office/word/2016/wordml/cid" xmlns:w16se="http://schemas.microsoft.com/office/word/2015/wordml/symex" xmlns:wpg="http://schemas.microsoft.com/office/word/2010/wordprocessingGroup" xmlns:wpi="http://schemas.microsoft.com/office/word/2010/wordprocessingInk" xmlns:wne="http://schemas.microsoft.com/office/word/2006/wordml" xmlns:wps="http://schemas.microsoft.com/office/word/2010/wordprocessingShape" mc:Ignorable="w14 w15 w16se w16cid wp14">
+  <w:p>
+    <w:pPr>
+      <w:pStyle w:val="Header"/>
+    </w:pPr>
+  </w:p>
+</w:hdr>
+</file>
+
+<file path=word/header2.xml><?xml version="1.0" encoding="utf-8"?>
 <w:hdr xmlns:wpc="http://schemas.microsoft.com/office/word/2010/wordprocessingCanvas" xmlns:cx="http://schemas.microsoft.com/office/drawing/2014/chartex" xmlns:cx1="http://schemas.microsoft.com/office/drawing/2015/9/8/chartex" xmlns:cx2="http://schemas.microsoft.com/office/drawing/2015/10/21/chartex" xmlns:cx3="http://schemas.microsoft.com/office/drawing/2016/5/9/chartex" xmlns:cx4="http://schemas.microsoft.com/office/drawing/2016/5/10/chartex" xmlns:cx5="http://schemas.microsoft.com/office/drawing/2016/5/11/chartex" xmlns:cx6="http://schemas.microsoft.com/office/drawing/2016/5/12/chartex" xmlns:cx7="http://schemas.microsoft.com/office/drawing/2016/5/13/chartex" xmlns:cx8="http://schemas.microsoft.com/office/drawing/2016/5/14/chartex" xmlns:mc="http://schemas.openxmlformats.org/markup-compatibility/2006" xmlns:aink="http://schemas.microsoft.com/office/drawing/2016/ink" xmlns:am3d="http://schemas.microsoft.com/office/drawing/2017/model3d" xmlns:o="urn:schemas-microsoft-com:office:office" xmlns:r="http://schemas.openxmlformats.org/officeDocument/2006/relationships" xmlns:m="http://schemas.openxmlformats.org/officeDocument/2006/math" xmlns:v="urn:schemas-microsoft-com:vml" xmlns:wp14="http://schemas.microsoft.com/office/word/2010/wordprocessingDrawing" xmlns:wp="http://schemas.openxmlformats.org/drawingml/2006/wordprocessingDrawing" xmlns:w10="urn:schemas-microsoft-com:office:word" xmlns:w="http://schemas.openxmlformats.org/wordprocessingml/2006/main" xmlns:w14="http://schemas.microsoft.com/office/word/2010/wordml" xmlns:w15="http://schemas.microsoft.com/office/word/2012/wordml" xmlns:w16cid="http://schemas.microsoft.com/office/word/2016/wordml/cid" xmlns:w16se="http://schemas.microsoft.com/office/word/2015/wordml/symex" xmlns:wpg="http://schemas.microsoft.com/office/word/2010/wordprocessingGroup" xmlns:wpi="http://schemas.microsoft.com/office/word/2010/wordprocessingInk" xmlns:wne="http://schemas.microsoft.com/office/word/2006/wordml" xmlns:wps="http://schemas.microsoft.com/office/word/2010/wordprocessingShape" mc:Ignorable="w14 w15 w16se w16cid wp14">
   <w:p>
     <w:pPr>
@@ -16335,7 +17607,7 @@
 </w:hdr>
 </file>
 
-<file path=word/header2.xml><?xml version="1.0" encoding="utf-8"?>
+<file path=word/header3.xml><?xml version="1.0" encoding="utf-8"?>
 <w:hdr xmlns:wpc="http://schemas.microsoft.com/office/word/2010/wordprocessingCanvas" xmlns:cx="http://schemas.microsoft.com/office/drawing/2014/chartex" xmlns:cx1="http://schemas.microsoft.com/office/drawing/2015/9/8/chartex" xmlns:cx2="http://schemas.microsoft.com/office/drawing/2015/10/21/chartex" xmlns:cx3="http://schemas.microsoft.com/office/drawing/2016/5/9/chartex" xmlns:cx4="http://schemas.microsoft.com/office/drawing/2016/5/10/chartex" xmlns:cx5="http://schemas.microsoft.com/office/drawing/2016/5/11/chartex" xmlns:cx6="http://schemas.microsoft.com/office/drawing/2016/5/12/chartex" xmlns:cx7="http://schemas.microsoft.com/office/drawing/2016/5/13/chartex" xmlns:cx8="http://schemas.microsoft.com/office/drawing/2016/5/14/chartex" xmlns:mc="http://schemas.openxmlformats.org/markup-compatibility/2006" xmlns:aink="http://schemas.microsoft.com/office/drawing/2016/ink" xmlns:am3d="http://schemas.microsoft.com/office/drawing/2017/model3d" xmlns:o="urn:schemas-microsoft-com:office:office" xmlns:r="http://schemas.openxmlformats.org/officeDocument/2006/relationships" xmlns:m="http://schemas.openxmlformats.org/officeDocument/2006/math" xmlns:v="urn:schemas-microsoft-com:vml" xmlns:wp14="http://schemas.microsoft.com/office/word/2010/wordprocessingDrawing" xmlns:wp="http://schemas.openxmlformats.org/drawingml/2006/wordprocessingDrawing" xmlns:w10="urn:schemas-microsoft-com:office:word" xmlns:w="http://schemas.openxmlformats.org/wordprocessingml/2006/main" xmlns:w14="http://schemas.microsoft.com/office/word/2010/wordml" xmlns:w15="http://schemas.microsoft.com/office/word/2012/wordml" xmlns:w16cid="http://schemas.microsoft.com/office/word/2016/wordml/cid" xmlns:w16se="http://schemas.microsoft.com/office/word/2015/wordml/symex" xmlns:wpg="http://schemas.microsoft.com/office/word/2010/wordprocessingGroup" xmlns:wpi="http://schemas.microsoft.com/office/word/2010/wordprocessingInk" xmlns:wne="http://schemas.microsoft.com/office/word/2006/wordml" xmlns:wps="http://schemas.microsoft.com/office/word/2010/wordprocessingShape" mc:Ignorable="w14 w15 w16se w16cid wp14">
   <w:p>
     <w:pPr>
@@ -18496,7 +19768,7 @@
     </w:rPrDefault>
     <w:pPrDefault/>
   </w:docDefaults>
-  <w:latentStyles w:defLockedState="0" w:defUIPriority="99" w:defSemiHidden="0" w:defUnhideWhenUsed="0" w:defQFormat="0" w:count="377">
+  <w:latentStyles w:defLockedState="0" w:defUIPriority="99" w:defSemiHidden="0" w:defUnhideWhenUsed="0" w:defQFormat="0" w:count="376">
     <w:lsdException w:name="Normal" w:uiPriority="0" w:qFormat="1"/>
     <w:lsdException w:name="heading 1" w:uiPriority="0" w:qFormat="1"/>
     <w:lsdException w:name="heading 2" w:uiPriority="0" w:qFormat="1"/>
@@ -18602,6 +19874,7 @@
     <w:lsdException w:name="HTML Sample" w:semiHidden="1" w:unhideWhenUsed="1"/>
     <w:lsdException w:name="HTML Typewriter" w:semiHidden="1" w:unhideWhenUsed="1"/>
     <w:lsdException w:name="HTML Variable" w:semiHidden="1" w:unhideWhenUsed="1"/>
+    <w:lsdException w:name="Normal Table" w:semiHidden="1" w:unhideWhenUsed="1"/>
     <w:lsdException w:name="annotation subject" w:semiHidden="1" w:uiPriority="0" w:unhideWhenUsed="1"/>
     <w:lsdException w:name="No List" w:semiHidden="1" w:unhideWhenUsed="1"/>
     <w:lsdException w:name="Outline List 1" w:semiHidden="1" w:unhideWhenUsed="1"/>
@@ -18648,8 +19921,10 @@
     <w:lsdException w:name="Table Subtle 2" w:semiHidden="1" w:unhideWhenUsed="1"/>
     <w:lsdException w:name="Table Web 1" w:semiHidden="1" w:unhideWhenUsed="1"/>
     <w:lsdException w:name="Table Web 2" w:semiHidden="1" w:unhideWhenUsed="1"/>
+    <w:lsdException w:name="Table Web 3" w:semiHidden="1" w:unhideWhenUsed="1"/>
     <w:lsdException w:name="Balloon Text" w:semiHidden="1" w:uiPriority="0" w:unhideWhenUsed="1"/>
     <w:lsdException w:name="Table Grid" w:uiPriority="0"/>
+    <w:lsdException w:name="Table Theme" w:semiHidden="1" w:unhideWhenUsed="1"/>
     <w:lsdException w:name="Placeholder Text" w:semiHidden="1"/>
     <w:lsdException w:name="No Spacing" w:uiPriority="1" w:qFormat="1"/>
     <w:lsdException w:name="Light Shading" w:uiPriority="60"/>
@@ -18870,7 +20145,6 @@
     <w:lsdException w:name="Hashtag" w:semiHidden="1" w:unhideWhenUsed="1"/>
     <w:lsdException w:name="Unresolved Mention" w:semiHidden="1" w:unhideWhenUsed="1"/>
     <w:lsdException w:name="Smart Link" w:semiHidden="1" w:unhideWhenUsed="1"/>
-    <w:lsdException w:name="Smart Link Error" w:semiHidden="1" w:unhideWhenUsed="1"/>
   </w:latentStyles>
   <w:style w:type="paragraph" w:default="1" w:styleId="Normal">
     <w:name w:val="Normal"/>
@@ -22366,7 +23640,7 @@
 <file path=word/charts/chart1.xml><?xml version="1.0" encoding="utf-8"?>
 <c:chartSpace xmlns:c="http://schemas.openxmlformats.org/drawingml/2006/chart" xmlns:a="http://schemas.openxmlformats.org/drawingml/2006/main" xmlns:r="http://schemas.openxmlformats.org/officeDocument/2006/relationships" xmlns:c16r2="http://schemas.microsoft.com/office/drawing/2015/06/chart">
   <c:date1904 val="0"/>
-  <c:lang val="en-US"/>
+  <c:lang val="en-GB"/>
   <c:roundedCorners val="0"/>
   <mc:AlternateContent xmlns:mc="http://schemas.openxmlformats.org/markup-compatibility/2006">
     <mc:Choice xmlns:c14="http://schemas.microsoft.com/office/drawing/2007/8/2/chart" Requires="c14">
@@ -22618,7 +23892,7 @@
                     <a:cs typeface="+mn-cs"/>
                   </a:defRPr>
                 </a:pPr>
-                <a:endParaRPr lang="en-US"/>
+                <a:endParaRPr lang="en-FR"/>
               </a:p>
             </c:txPr>
             <c:showLegendKey val="0"/>
@@ -22741,7 +24015,7 @@
       <a:pPr>
         <a:defRPr sz="700"/>
       </a:pPr>
-      <a:endParaRPr lang="en-US"/>
+      <a:endParaRPr lang="en-FR"/>
     </a:p>
   </c:txPr>
   <c:externalData r:id="rId3">
@@ -23535,7 +24809,7 @@
 </file>
 
 <file path=customXml/itemProps2.xml><?xml version="1.0" encoding="utf-8"?>
-<ds:datastoreItem xmlns:ds="http://schemas.openxmlformats.org/officeDocument/2006/customXml" ds:itemID="{6523357D-9432-4F02-AB2B-07A1E2D328D5}">
+<ds:datastoreItem xmlns:ds="http://schemas.openxmlformats.org/officeDocument/2006/customXml" ds:itemID="{CB3789EE-80E1-9B47-886F-6BA48FEDBE1B}">
   <ds:schemaRefs>
     <ds:schemaRef ds:uri="http://schemas.openxmlformats.org/officeDocument/2006/bibliography"/>
   </ds:schemaRefs>

</xml_diff>